<commit_message>
Added a short description of the map system and it's lua API
</commit_message>
<xml_diff>
--- a/technical doc.docx
+++ b/technical doc.docx
@@ -39,8 +39,6 @@
       <w:r>
         <w:fldChar w:fldCharType="separate"/>
       </w:r>
-      <w:bookmarkStart w:id="0" w:name="_GoBack"/>
-      <w:bookmarkEnd w:id="0"/>
       <w:r>
         <w:rPr>
           <w:noProof/>
@@ -63,7 +61,7 @@
         <w:rPr>
           <w:noProof/>
         </w:rPr>
-        <w:instrText xml:space="preserve"> PAGEREF _Toc382696678 \h </w:instrText>
+        <w:instrText xml:space="preserve"> PAGEREF _Toc384001105 \h </w:instrText>
       </w:r>
       <w:r>
         <w:rPr>
@@ -122,7 +120,7 @@
         <w:rPr>
           <w:noProof/>
         </w:rPr>
-        <w:instrText xml:space="preserve"> PAGEREF _Toc382696679 \h </w:instrText>
+        <w:instrText xml:space="preserve"> PAGEREF _Toc384001106 \h </w:instrText>
       </w:r>
       <w:r>
         <w:rPr>
@@ -181,7 +179,7 @@
         <w:rPr>
           <w:noProof/>
         </w:rPr>
-        <w:instrText xml:space="preserve"> PAGEREF _Toc382696680 \h </w:instrText>
+        <w:instrText xml:space="preserve"> PAGEREF _Toc384001107 \h </w:instrText>
       </w:r>
       <w:r>
         <w:rPr>
@@ -240,7 +238,7 @@
         <w:rPr>
           <w:noProof/>
         </w:rPr>
-        <w:instrText xml:space="preserve"> PAGEREF _Toc382696681 \h </w:instrText>
+        <w:instrText xml:space="preserve"> PAGEREF _Toc384001108 \h </w:instrText>
       </w:r>
       <w:r>
         <w:rPr>
@@ -299,7 +297,7 @@
         <w:rPr>
           <w:noProof/>
         </w:rPr>
-        <w:instrText xml:space="preserve"> PAGEREF _Toc382696682 \h </w:instrText>
+        <w:instrText xml:space="preserve"> PAGEREF _Toc384001109 \h </w:instrText>
       </w:r>
       <w:r>
         <w:rPr>
@@ -358,7 +356,7 @@
         <w:rPr>
           <w:noProof/>
         </w:rPr>
-        <w:instrText xml:space="preserve"> PAGEREF _Toc382696683 \h </w:instrText>
+        <w:instrText xml:space="preserve"> PAGEREF _Toc384001110 \h </w:instrText>
       </w:r>
       <w:r>
         <w:rPr>
@@ -417,7 +415,7 @@
         <w:rPr>
           <w:noProof/>
         </w:rPr>
-        <w:instrText xml:space="preserve"> PAGEREF _Toc382696684 \h </w:instrText>
+        <w:instrText xml:space="preserve"> PAGEREF _Toc384001111 \h </w:instrText>
       </w:r>
       <w:r>
         <w:rPr>
@@ -476,7 +474,7 @@
         <w:rPr>
           <w:noProof/>
         </w:rPr>
-        <w:instrText xml:space="preserve"> PAGEREF _Toc382696685 \h </w:instrText>
+        <w:instrText xml:space="preserve"> PAGEREF _Toc384001112 \h </w:instrText>
       </w:r>
       <w:r>
         <w:rPr>
@@ -535,7 +533,7 @@
         <w:rPr>
           <w:noProof/>
         </w:rPr>
-        <w:instrText xml:space="preserve"> PAGEREF _Toc382696686 \h </w:instrText>
+        <w:instrText xml:space="preserve"> PAGEREF _Toc384001113 \h </w:instrText>
       </w:r>
       <w:r>
         <w:rPr>
@@ -594,7 +592,7 @@
         <w:rPr>
           <w:noProof/>
         </w:rPr>
-        <w:instrText xml:space="preserve"> PAGEREF _Toc382696687 \h </w:instrText>
+        <w:instrText xml:space="preserve"> PAGEREF _Toc384001114 \h </w:instrText>
       </w:r>
       <w:r>
         <w:rPr>
@@ -653,7 +651,7 @@
         <w:rPr>
           <w:noProof/>
         </w:rPr>
-        <w:instrText xml:space="preserve"> PAGEREF _Toc382696688 \h </w:instrText>
+        <w:instrText xml:space="preserve"> PAGEREF _Toc384001115 \h </w:instrText>
       </w:r>
       <w:r>
         <w:rPr>
@@ -712,7 +710,7 @@
         <w:rPr>
           <w:noProof/>
         </w:rPr>
-        <w:instrText xml:space="preserve"> PAGEREF _Toc382696689 \h </w:instrText>
+        <w:instrText xml:space="preserve"> PAGEREF _Toc384001116 \h </w:instrText>
       </w:r>
       <w:r>
         <w:rPr>
@@ -753,7 +751,7 @@
         <w:rPr>
           <w:noProof/>
         </w:rPr>
-        <w:t>User Accounts</w:t>
+        <w:t>Map Structure</w:t>
       </w:r>
       <w:r>
         <w:rPr>
@@ -771,7 +769,7 @@
         <w:rPr>
           <w:noProof/>
         </w:rPr>
-        <w:instrText xml:space="preserve"> PAGEREF _Toc382696690 \h </w:instrText>
+        <w:instrText xml:space="preserve"> PAGEREF _Toc384001117 \h </w:instrText>
       </w:r>
       <w:r>
         <w:rPr>
@@ -788,7 +786,302 @@
         <w:rPr>
           <w:noProof/>
         </w:rPr>
-        <w:t>3</w:t>
+        <w:t>4</w:t>
+      </w:r>
+      <w:r>
+        <w:rPr>
+          <w:noProof/>
+        </w:rPr>
+        <w:fldChar w:fldCharType="end"/>
+      </w:r>
+    </w:p>
+    <w:p>
+      <w:pPr>
+        <w:pStyle w:val="TOC2"/>
+        <w:tabs>
+          <w:tab w:val="right" w:leader="dot" w:pos="9016"/>
+        </w:tabs>
+        <w:rPr>
+          <w:rFonts w:asciiTheme="minorHAnsi" w:hAnsiTheme="minorHAnsi"/>
+          <w:noProof/>
+        </w:rPr>
+      </w:pPr>
+      <w:r>
+        <w:rPr>
+          <w:noProof/>
+        </w:rPr>
+        <w:t>Region</w:t>
+      </w:r>
+      <w:r>
+        <w:rPr>
+          <w:noProof/>
+        </w:rPr>
+        <w:tab/>
+      </w:r>
+      <w:r>
+        <w:rPr>
+          <w:noProof/>
+        </w:rPr>
+        <w:fldChar w:fldCharType="begin"/>
+      </w:r>
+      <w:r>
+        <w:rPr>
+          <w:noProof/>
+        </w:rPr>
+        <w:instrText xml:space="preserve"> PAGEREF _Toc384001118 \h </w:instrText>
+      </w:r>
+      <w:r>
+        <w:rPr>
+          <w:noProof/>
+        </w:rPr>
+      </w:r>
+      <w:r>
+        <w:rPr>
+          <w:noProof/>
+        </w:rPr>
+        <w:fldChar w:fldCharType="separate"/>
+      </w:r>
+      <w:r>
+        <w:rPr>
+          <w:noProof/>
+        </w:rPr>
+        <w:t>4</w:t>
+      </w:r>
+      <w:r>
+        <w:rPr>
+          <w:noProof/>
+        </w:rPr>
+        <w:fldChar w:fldCharType="end"/>
+      </w:r>
+    </w:p>
+    <w:p>
+      <w:pPr>
+        <w:pStyle w:val="TOC2"/>
+        <w:tabs>
+          <w:tab w:val="right" w:leader="dot" w:pos="9016"/>
+        </w:tabs>
+        <w:rPr>
+          <w:rFonts w:asciiTheme="minorHAnsi" w:hAnsiTheme="minorHAnsi"/>
+          <w:noProof/>
+        </w:rPr>
+      </w:pPr>
+      <w:r>
+        <w:rPr>
+          <w:noProof/>
+        </w:rPr>
+        <w:t>RegionPager</w:t>
+      </w:r>
+      <w:r>
+        <w:rPr>
+          <w:noProof/>
+        </w:rPr>
+        <w:tab/>
+      </w:r>
+      <w:r>
+        <w:rPr>
+          <w:noProof/>
+        </w:rPr>
+        <w:fldChar w:fldCharType="begin"/>
+      </w:r>
+      <w:r>
+        <w:rPr>
+          <w:noProof/>
+        </w:rPr>
+        <w:instrText xml:space="preserve"> PAGEREF _Toc384001119 \h </w:instrText>
+      </w:r>
+      <w:r>
+        <w:rPr>
+          <w:noProof/>
+        </w:rPr>
+      </w:r>
+      <w:r>
+        <w:rPr>
+          <w:noProof/>
+        </w:rPr>
+        <w:fldChar w:fldCharType="separate"/>
+      </w:r>
+      <w:r>
+        <w:rPr>
+          <w:noProof/>
+        </w:rPr>
+        <w:t>4</w:t>
+      </w:r>
+      <w:r>
+        <w:rPr>
+          <w:noProof/>
+        </w:rPr>
+        <w:fldChar w:fldCharType="end"/>
+      </w:r>
+    </w:p>
+    <w:p>
+      <w:pPr>
+        <w:pStyle w:val="TOC2"/>
+        <w:tabs>
+          <w:tab w:val="right" w:leader="dot" w:pos="9016"/>
+        </w:tabs>
+        <w:rPr>
+          <w:rFonts w:asciiTheme="minorHAnsi" w:hAnsiTheme="minorHAnsi"/>
+          <w:noProof/>
+        </w:rPr>
+      </w:pPr>
+      <w:r>
+        <w:rPr>
+          <w:noProof/>
+        </w:rPr>
+        <w:t>Generator Functors</w:t>
+      </w:r>
+      <w:r>
+        <w:rPr>
+          <w:noProof/>
+        </w:rPr>
+        <w:tab/>
+      </w:r>
+      <w:r>
+        <w:rPr>
+          <w:noProof/>
+        </w:rPr>
+        <w:fldChar w:fldCharType="begin"/>
+      </w:r>
+      <w:r>
+        <w:rPr>
+          <w:noProof/>
+        </w:rPr>
+        <w:instrText xml:space="preserve"> PAGEREF _Toc384001120 \h </w:instrText>
+      </w:r>
+      <w:r>
+        <w:rPr>
+          <w:noProof/>
+        </w:rPr>
+      </w:r>
+      <w:r>
+        <w:rPr>
+          <w:noProof/>
+        </w:rPr>
+        <w:fldChar w:fldCharType="separate"/>
+      </w:r>
+      <w:r>
+        <w:rPr>
+          <w:noProof/>
+        </w:rPr>
+        <w:t>4</w:t>
+      </w:r>
+      <w:r>
+        <w:rPr>
+          <w:noProof/>
+        </w:rPr>
+        <w:fldChar w:fldCharType="end"/>
+      </w:r>
+    </w:p>
+    <w:p>
+      <w:pPr>
+        <w:pStyle w:val="TOC2"/>
+        <w:tabs>
+          <w:tab w:val="right" w:leader="dot" w:pos="9016"/>
+        </w:tabs>
+        <w:rPr>
+          <w:rFonts w:asciiTheme="minorHAnsi" w:hAnsiTheme="minorHAnsi"/>
+          <w:noProof/>
+        </w:rPr>
+      </w:pPr>
+      <w:r>
+        <w:rPr>
+          <w:noProof/>
+        </w:rPr>
+        <w:t>Format Functors</w:t>
+      </w:r>
+      <w:r>
+        <w:rPr>
+          <w:noProof/>
+        </w:rPr>
+        <w:tab/>
+      </w:r>
+      <w:r>
+        <w:rPr>
+          <w:noProof/>
+        </w:rPr>
+        <w:fldChar w:fldCharType="begin"/>
+      </w:r>
+      <w:r>
+        <w:rPr>
+          <w:noProof/>
+        </w:rPr>
+        <w:instrText xml:space="preserve"> PAGEREF _Toc384001121 \h </w:instrText>
+      </w:r>
+      <w:r>
+        <w:rPr>
+          <w:noProof/>
+        </w:rPr>
+      </w:r>
+      <w:r>
+        <w:rPr>
+          <w:noProof/>
+        </w:rPr>
+        <w:fldChar w:fldCharType="separate"/>
+      </w:r>
+      <w:r>
+        <w:rPr>
+          <w:noProof/>
+        </w:rPr>
+        <w:t>4</w:t>
+      </w:r>
+      <w:r>
+        <w:rPr>
+          <w:noProof/>
+        </w:rPr>
+        <w:fldChar w:fldCharType="end"/>
+      </w:r>
+    </w:p>
+    <w:p>
+      <w:pPr>
+        <w:pStyle w:val="TOC2"/>
+        <w:tabs>
+          <w:tab w:val="right" w:leader="dot" w:pos="9016"/>
+        </w:tabs>
+        <w:rPr>
+          <w:rFonts w:asciiTheme="minorHAnsi" w:hAnsiTheme="minorHAnsi"/>
+          <w:noProof/>
+        </w:rPr>
+      </w:pPr>
+      <w:r>
+        <w:rPr>
+          <w:noProof/>
+        </w:rPr>
+        <w:t>Lua’s Region API</w:t>
+      </w:r>
+      <w:r>
+        <w:rPr>
+          <w:noProof/>
+        </w:rPr>
+        <w:tab/>
+      </w:r>
+      <w:r>
+        <w:rPr>
+          <w:noProof/>
+        </w:rPr>
+        <w:fldChar w:fldCharType="begin"/>
+      </w:r>
+      <w:r>
+        <w:rPr>
+          <w:noProof/>
+        </w:rPr>
+        <w:instrText xml:space="preserve"> PAGEREF _Toc384001122 \h </w:instrText>
+      </w:r>
+      <w:r>
+        <w:rPr>
+          <w:noProof/>
+        </w:rPr>
+      </w:r>
+      <w:r>
+        <w:rPr>
+          <w:noProof/>
+        </w:rPr>
+        <w:fldChar w:fldCharType="separate"/>
+      </w:r>
+      <w:r>
+        <w:rPr>
+          <w:noProof/>
+        </w:rPr>
+        <w:t>4</w:t>
       </w:r>
       <w:r>
         <w:rPr>
@@ -812,7 +1105,7 @@
         <w:rPr>
           <w:noProof/>
         </w:rPr>
-        <w:t>Scripting</w:t>
+        <w:t>User Accounts</w:t>
       </w:r>
       <w:r>
         <w:rPr>
@@ -830,7 +1123,7 @@
         <w:rPr>
           <w:noProof/>
         </w:rPr>
-        <w:instrText xml:space="preserve"> PAGEREF _Toc382696691 \h </w:instrText>
+        <w:instrText xml:space="preserve"> PAGEREF _Toc384001123 \h </w:instrText>
       </w:r>
       <w:r>
         <w:rPr>
@@ -847,7 +1140,7 @@
         <w:rPr>
           <w:noProof/>
         </w:rPr>
-        <w:t>4</w:t>
+        <w:t>5</w:t>
       </w:r>
       <w:r>
         <w:rPr>
@@ -871,7 +1164,7 @@
         <w:rPr>
           <w:noProof/>
         </w:rPr>
-        <w:t>Modding Support</w:t>
+        <w:t>Lua Scripting</w:t>
       </w:r>
       <w:r>
         <w:rPr>
@@ -889,7 +1182,7 @@
         <w:rPr>
           <w:noProof/>
         </w:rPr>
-        <w:instrText xml:space="preserve"> PAGEREF _Toc382696692 \h </w:instrText>
+        <w:instrText xml:space="preserve"> PAGEREF _Toc384001124 \h </w:instrText>
       </w:r>
       <w:r>
         <w:rPr>
@@ -906,7 +1199,7 @@
         <w:rPr>
           <w:noProof/>
         </w:rPr>
-        <w:t>4</w:t>
+        <w:t>5</w:t>
       </w:r>
       <w:r>
         <w:rPr>
@@ -930,7 +1223,7 @@
         <w:rPr>
           <w:noProof/>
         </w:rPr>
-        <w:t>Communication Protocols</w:t>
+        <w:t>SQL Scripting</w:t>
       </w:r>
       <w:r>
         <w:rPr>
@@ -948,7 +1241,7 @@
         <w:rPr>
           <w:noProof/>
         </w:rPr>
-        <w:instrText xml:space="preserve"> PAGEREF _Toc382696693 \h </w:instrText>
+        <w:instrText xml:space="preserve"> PAGEREF _Toc384001125 \h </w:instrText>
       </w:r>
       <w:r>
         <w:rPr>
@@ -965,7 +1258,7 @@
         <w:rPr>
           <w:noProof/>
         </w:rPr>
-        <w:t>4</w:t>
+        <w:t>5</w:t>
       </w:r>
       <w:r>
         <w:rPr>
@@ -989,7 +1282,7 @@
         <w:rPr>
           <w:noProof/>
         </w:rPr>
-        <w:t>Client Mechanics</w:t>
+        <w:t>Modding Support</w:t>
       </w:r>
       <w:r>
         <w:rPr>
@@ -1007,7 +1300,7 @@
         <w:rPr>
           <w:noProof/>
         </w:rPr>
-        <w:instrText xml:space="preserve"> PAGEREF _Toc382696694 \h </w:instrText>
+        <w:instrText xml:space="preserve"> PAGEREF _Toc384001126 \h </w:instrText>
       </w:r>
       <w:r>
         <w:rPr>
@@ -1024,7 +1317,7 @@
         <w:rPr>
           <w:noProof/>
         </w:rPr>
-        <w:t>4</w:t>
+        <w:t>5</w:t>
       </w:r>
       <w:r>
         <w:rPr>
@@ -1048,7 +1341,7 @@
         <w:rPr>
           <w:noProof/>
         </w:rPr>
-        <w:t>Client Structure</w:t>
+        <w:t>Communication Protocols</w:t>
       </w:r>
       <w:r>
         <w:rPr>
@@ -1066,7 +1359,7 @@
         <w:rPr>
           <w:noProof/>
         </w:rPr>
-        <w:instrText xml:space="preserve"> PAGEREF _Toc382696695 \h </w:instrText>
+        <w:instrText xml:space="preserve"> PAGEREF _Toc384001127 \h </w:instrText>
       </w:r>
       <w:r>
         <w:rPr>
@@ -1083,7 +1376,7 @@
         <w:rPr>
           <w:noProof/>
         </w:rPr>
-        <w:t>4</w:t>
+        <w:t>5</w:t>
       </w:r>
       <w:r>
         <w:rPr>
@@ -1107,7 +1400,7 @@
         <w:rPr>
           <w:noProof/>
         </w:rPr>
-        <w:t>Platforms</w:t>
+        <w:t>Client Mechanics</w:t>
       </w:r>
       <w:r>
         <w:rPr>
@@ -1125,7 +1418,7 @@
         <w:rPr>
           <w:noProof/>
         </w:rPr>
-        <w:instrText xml:space="preserve"> PAGEREF _Toc382696696 \h </w:instrText>
+        <w:instrText xml:space="preserve"> PAGEREF _Toc384001128 \h </w:instrText>
       </w:r>
       <w:r>
         <w:rPr>
@@ -1142,7 +1435,7 @@
         <w:rPr>
           <w:noProof/>
         </w:rPr>
-        <w:t>4</w:t>
+        <w:t>5</w:t>
       </w:r>
       <w:r>
         <w:rPr>
@@ -1166,7 +1459,7 @@
         <w:rPr>
           <w:noProof/>
         </w:rPr>
-        <w:t>Game Controls</w:t>
+        <w:t>Client Structure</w:t>
       </w:r>
       <w:r>
         <w:rPr>
@@ -1184,7 +1477,7 @@
         <w:rPr>
           <w:noProof/>
         </w:rPr>
-        <w:instrText xml:space="preserve"> PAGEREF _Toc382696697 \h </w:instrText>
+        <w:instrText xml:space="preserve"> PAGEREF _Toc384001129 \h </w:instrText>
       </w:r>
       <w:r>
         <w:rPr>
@@ -1201,7 +1494,7 @@
         <w:rPr>
           <w:noProof/>
         </w:rPr>
-        <w:t>4</w:t>
+        <w:t>5</w:t>
       </w:r>
       <w:r>
         <w:rPr>
@@ -1225,7 +1518,7 @@
         <w:rPr>
           <w:noProof/>
         </w:rPr>
-        <w:t>Map System</w:t>
+        <w:t>Platforms</w:t>
       </w:r>
       <w:r>
         <w:rPr>
@@ -1243,7 +1536,7 @@
         <w:rPr>
           <w:noProof/>
         </w:rPr>
-        <w:instrText xml:space="preserve"> PAGEREF _Toc382696698 \h </w:instrText>
+        <w:instrText xml:space="preserve"> PAGEREF _Toc384001130 \h </w:instrText>
       </w:r>
       <w:r>
         <w:rPr>
@@ -1260,7 +1553,7 @@
         <w:rPr>
           <w:noProof/>
         </w:rPr>
-        <w:t>4</w:t>
+        <w:t>6</w:t>
       </w:r>
       <w:r>
         <w:rPr>
@@ -1284,6 +1577,124 @@
         <w:rPr>
           <w:noProof/>
         </w:rPr>
+        <w:t>Game Controls</w:t>
+      </w:r>
+      <w:r>
+        <w:rPr>
+          <w:noProof/>
+        </w:rPr>
+        <w:tab/>
+      </w:r>
+      <w:r>
+        <w:rPr>
+          <w:noProof/>
+        </w:rPr>
+        <w:fldChar w:fldCharType="begin"/>
+      </w:r>
+      <w:r>
+        <w:rPr>
+          <w:noProof/>
+        </w:rPr>
+        <w:instrText xml:space="preserve"> PAGEREF _Toc384001131 \h </w:instrText>
+      </w:r>
+      <w:r>
+        <w:rPr>
+          <w:noProof/>
+        </w:rPr>
+      </w:r>
+      <w:r>
+        <w:rPr>
+          <w:noProof/>
+        </w:rPr>
+        <w:fldChar w:fldCharType="separate"/>
+      </w:r>
+      <w:r>
+        <w:rPr>
+          <w:noProof/>
+        </w:rPr>
+        <w:t>6</w:t>
+      </w:r>
+      <w:r>
+        <w:rPr>
+          <w:noProof/>
+        </w:rPr>
+        <w:fldChar w:fldCharType="end"/>
+      </w:r>
+    </w:p>
+    <w:p>
+      <w:pPr>
+        <w:pStyle w:val="TOC1"/>
+        <w:tabs>
+          <w:tab w:val="right" w:leader="dot" w:pos="9016"/>
+        </w:tabs>
+        <w:rPr>
+          <w:rFonts w:asciiTheme="minorHAnsi" w:hAnsiTheme="minorHAnsi"/>
+          <w:noProof/>
+        </w:rPr>
+      </w:pPr>
+      <w:r>
+        <w:rPr>
+          <w:noProof/>
+        </w:rPr>
+        <w:t>Map System</w:t>
+      </w:r>
+      <w:r>
+        <w:rPr>
+          <w:noProof/>
+        </w:rPr>
+        <w:tab/>
+      </w:r>
+      <w:r>
+        <w:rPr>
+          <w:noProof/>
+        </w:rPr>
+        <w:fldChar w:fldCharType="begin"/>
+      </w:r>
+      <w:r>
+        <w:rPr>
+          <w:noProof/>
+        </w:rPr>
+        <w:instrText xml:space="preserve"> PAGEREF _Toc384001132 \h </w:instrText>
+      </w:r>
+      <w:r>
+        <w:rPr>
+          <w:noProof/>
+        </w:rPr>
+      </w:r>
+      <w:r>
+        <w:rPr>
+          <w:noProof/>
+        </w:rPr>
+        <w:fldChar w:fldCharType="separate"/>
+      </w:r>
+      <w:r>
+        <w:rPr>
+          <w:noProof/>
+        </w:rPr>
+        <w:t>6</w:t>
+      </w:r>
+      <w:r>
+        <w:rPr>
+          <w:noProof/>
+        </w:rPr>
+        <w:fldChar w:fldCharType="end"/>
+      </w:r>
+    </w:p>
+    <w:p>
+      <w:pPr>
+        <w:pStyle w:val="TOC1"/>
+        <w:tabs>
+          <w:tab w:val="right" w:leader="dot" w:pos="9016"/>
+        </w:tabs>
+        <w:rPr>
+          <w:rFonts w:asciiTheme="minorHAnsi" w:hAnsiTheme="minorHAnsi"/>
+          <w:noProof/>
+        </w:rPr>
+      </w:pPr>
+      <w:r>
+        <w:rPr>
+          <w:noProof/>
+        </w:rPr>
         <w:t>TODO List</w:t>
       </w:r>
       <w:r>
@@ -1302,7 +1713,7 @@
         <w:rPr>
           <w:noProof/>
         </w:rPr>
-        <w:instrText xml:space="preserve"> PAGEREF _Toc382696699 \h </w:instrText>
+        <w:instrText xml:space="preserve"> PAGEREF _Toc384001133 \h </w:instrText>
       </w:r>
       <w:r>
         <w:rPr>
@@ -1319,7 +1730,7 @@
         <w:rPr>
           <w:noProof/>
         </w:rPr>
-        <w:t>4</w:t>
+        <w:t>6</w:t>
       </w:r>
       <w:r>
         <w:rPr>
@@ -1345,50 +1756,91 @@
       <w:pPr>
         <w:pStyle w:val="Heading1"/>
       </w:pPr>
-      <w:bookmarkStart w:id="1" w:name="_Toc382696678"/>
+      <w:bookmarkStart w:id="0" w:name="_Toc384001105"/>
       <w:r>
         <w:lastRenderedPageBreak/>
         <w:t>Introduction</w:t>
       </w:r>
+      <w:bookmarkEnd w:id="0"/>
+    </w:p>
+    <w:p/>
+    <w:p>
+      <w:r>
+        <w:t>This i</w:t>
+      </w:r>
+      <w:r>
+        <w:t>s the technical document for</w:t>
+      </w:r>
+      <w:r>
+        <w:t xml:space="preserve"> Tortuga. This is intended to plan out </w:t>
+      </w:r>
+      <w:r>
+        <w:t>required tasks for</w:t>
+      </w:r>
+      <w:r>
+        <w:t xml:space="preserve"> the game, as well as serve as an instructional </w:t>
+      </w:r>
+      <w:r>
+        <w:t>text</w:t>
+      </w:r>
+      <w:r>
+        <w:t xml:space="preserve"> </w:t>
+      </w:r>
+      <w:r>
+        <w:t>for</w:t>
+      </w:r>
+      <w:r>
+        <w:t xml:space="preserve"> modders and others interested in Tortuga’s development cycle. </w:t>
+      </w:r>
+    </w:p>
+    <w:p/>
+    <w:p>
+      <w:r>
+        <w:t xml:space="preserve">At this stage, I’m filling in the sections as I go; any empty sections aren’t a concern yet. To see some planned and expected features, refer to the design document. As with the design doc, </w:t>
+      </w:r>
+      <w:r>
+        <w:t>if you see any italic text, you can consider that to be an incomplete or removed section of text or an inline comment.</w:t>
+      </w:r>
+    </w:p>
+    <w:p/>
+    <w:p>
+      <w:pPr>
+        <w:pStyle w:val="Heading1"/>
+      </w:pPr>
+      <w:bookmarkStart w:id="1" w:name="_Toc384001106"/>
+      <w:r>
+        <w:t>Languages and APIs</w:t>
+      </w:r>
       <w:bookmarkEnd w:id="1"/>
     </w:p>
     <w:p/>
     <w:p>
       <w:r>
-        <w:t>This i</w:t>
-      </w:r>
-      <w:r>
-        <w:t>s the technical document for</w:t>
-      </w:r>
-      <w:r>
-        <w:t xml:space="preserve"> Tortuga. This is intended to plan out </w:t>
-      </w:r>
-      <w:r>
-        <w:t>required tasks for</w:t>
-      </w:r>
-      <w:r>
-        <w:t xml:space="preserve"> the game, as well as serve as an instructional </w:t>
-      </w:r>
-      <w:r>
-        <w:t>text</w:t>
-      </w:r>
-      <w:r>
-        <w:t xml:space="preserve"> </w:t>
-      </w:r>
-      <w:r>
-        <w:t>for</w:t>
-      </w:r>
-      <w:r>
-        <w:t xml:space="preserve"> modders and others interested in Tortuga’s development cycle. </w:t>
-      </w:r>
-    </w:p>
-    <w:p/>
-    <w:p>
-      <w:r>
-        <w:t xml:space="preserve">At this stage, I’m filling in the sections as I go; any empty sections aren’t a concern yet. To see some planned and expected features, refer to the design document. As with the design doc, </w:t>
-      </w:r>
-      <w:r>
-        <w:t>if you see any italic text, you can consider that to be an incomplete or removed section of text or an inline comment.</w:t>
+        <w:t xml:space="preserve">The languages of choice for creating this game are C++11 and </w:t>
+      </w:r>
+      <w:proofErr w:type="spellStart"/>
+      <w:r>
+        <w:t>lua</w:t>
+      </w:r>
+      <w:proofErr w:type="spellEnd"/>
+      <w:r>
+        <w:t xml:space="preserve">, for their large user bases and wide feature sets. Third party libraries I’m using include SDL (Simple </w:t>
+      </w:r>
+      <w:proofErr w:type="spellStart"/>
+      <w:r>
+        <w:t>DirectMedia</w:t>
+      </w:r>
+      <w:proofErr w:type="spellEnd"/>
+      <w:r>
+        <w:t xml:space="preserve"> Layer), </w:t>
+      </w:r>
+      <w:proofErr w:type="spellStart"/>
+      <w:r>
+        <w:t>SDL_net</w:t>
+      </w:r>
+      <w:proofErr w:type="spellEnd"/>
+      <w:r>
+        <w:t xml:space="preserve"> and SQLite3, for much the same reasons.</w:t>
       </w:r>
     </w:p>
     <w:p/>
@@ -1396,83 +1848,42 @@
       <w:pPr>
         <w:pStyle w:val="Heading1"/>
       </w:pPr>
-      <w:bookmarkStart w:id="2" w:name="_Toc382696679"/>
-      <w:r>
-        <w:t>Languages and APIs</w:t>
+      <w:bookmarkStart w:id="2" w:name="_Toc384001107"/>
+      <w:r>
+        <w:t>Gameplay Mechanics</w:t>
       </w:r>
       <w:bookmarkEnd w:id="2"/>
     </w:p>
     <w:p/>
     <w:p>
       <w:r>
-        <w:t xml:space="preserve">The languages of choice for creating this game are C++11 and </w:t>
-      </w:r>
-      <w:proofErr w:type="spellStart"/>
-      <w:r>
-        <w:t>lua</w:t>
-      </w:r>
-      <w:proofErr w:type="spellEnd"/>
-      <w:r>
-        <w:t xml:space="preserve">, for their large user bases and wide feature sets. Third party libraries I’m using include SDL (Simple </w:t>
-      </w:r>
-      <w:proofErr w:type="spellStart"/>
-      <w:r>
-        <w:t>DirectMedia</w:t>
-      </w:r>
-      <w:proofErr w:type="spellEnd"/>
-      <w:r>
-        <w:t xml:space="preserve"> Layer), </w:t>
-      </w:r>
-      <w:proofErr w:type="spellStart"/>
-      <w:r>
-        <w:t>SDL_net</w:t>
-      </w:r>
-      <w:proofErr w:type="spellEnd"/>
-      <w:r>
-        <w:t xml:space="preserve"> and SQLite3, for much the same reasons.</w:t>
-      </w:r>
-    </w:p>
-    <w:p/>
-    <w:p>
-      <w:pPr>
-        <w:pStyle w:val="Heading1"/>
-      </w:pPr>
-      <w:bookmarkStart w:id="3" w:name="_Toc382696680"/>
-      <w:r>
-        <w:t>Gameplay Mechanics</w:t>
+        <w:t>When each player connects to the server, they can walk around the procedurally generated world. Now, exactly what…</w:t>
+      </w:r>
+    </w:p>
+    <w:p/>
+    <w:p>
+      <w:pPr>
+        <w:rPr>
+          <w:i/>
+        </w:rPr>
+      </w:pPr>
+      <w:r>
+        <w:rPr>
+          <w:i/>
+        </w:rPr>
+        <w:t>TODO</w:t>
+      </w:r>
+    </w:p>
+    <w:p/>
+    <w:p>
+      <w:pPr>
+        <w:pStyle w:val="Heading2"/>
+      </w:pPr>
+      <w:bookmarkStart w:id="3" w:name="_Toc384001108"/>
+      <w:r>
+        <w:t>Combat Portals</w:t>
       </w:r>
       <w:bookmarkEnd w:id="3"/>
-    </w:p>
-    <w:p/>
-    <w:p>
-      <w:r>
-        <w:t>When each player connects to the server, they can walk around the procedurally generated world. Now, exactly what…</w:t>
-      </w:r>
-    </w:p>
-    <w:p/>
-    <w:p>
-      <w:pPr>
-        <w:rPr>
-          <w:i/>
-        </w:rPr>
-      </w:pPr>
-      <w:r>
-        <w:rPr>
-          <w:i/>
-        </w:rPr>
-        <w:t>TODO</w:t>
-      </w:r>
-    </w:p>
-    <w:p/>
-    <w:p>
-      <w:pPr>
-        <w:pStyle w:val="Heading2"/>
-      </w:pPr>
-      <w:bookmarkStart w:id="4" w:name="_Toc382696681"/>
-      <w:r>
-        <w:t>Combat Portals</w:t>
-      </w:r>
-      <w:bookmarkEnd w:id="4"/>
     </w:p>
     <w:p/>
     <w:p>
@@ -1681,10 +2092,55 @@
       <w:pPr>
         <w:pStyle w:val="Heading2"/>
       </w:pPr>
-      <w:bookmarkStart w:id="5" w:name="_Toc382696682"/>
+      <w:bookmarkStart w:id="4" w:name="_Toc384001109"/>
       <w:r>
         <w:t>Permadeath</w:t>
       </w:r>
+      <w:bookmarkEnd w:id="4"/>
+    </w:p>
+    <w:p/>
+    <w:p>
+      <w:pPr>
+        <w:rPr>
+          <w:i/>
+        </w:rPr>
+      </w:pPr>
+      <w:r>
+        <w:rPr>
+          <w:i/>
+        </w:rPr>
+        <w:t xml:space="preserve">One of Tortuga’s most influential game mechanics is permadeath i.e. the deletion of a character when the player runs out of life. </w:t>
+      </w:r>
+    </w:p>
+    <w:p>
+      <w:pPr>
+        <w:rPr>
+          <w:i/>
+        </w:rPr>
+      </w:pPr>
+    </w:p>
+    <w:p>
+      <w:pPr>
+        <w:rPr>
+          <w:i/>
+        </w:rPr>
+      </w:pPr>
+      <w:r>
+        <w:rPr>
+          <w:i/>
+        </w:rPr>
+        <w:t>MORE</w:t>
+      </w:r>
+    </w:p>
+    <w:p/>
+    <w:p>
+      <w:pPr>
+        <w:pStyle w:val="Heading1"/>
+      </w:pPr>
+      <w:bookmarkStart w:id="5" w:name="_Toc384001110"/>
+      <w:r>
+        <w:t>Player Character</w:t>
+      </w:r>
       <w:bookmarkEnd w:id="5"/>
     </w:p>
     <w:p/>
@@ -1698,51 +2154,6 @@
         <w:rPr>
           <w:i/>
         </w:rPr>
-        <w:t xml:space="preserve">One of Tortuga’s most influential game mechanics is permadeath i.e. the deletion of a character when the player runs out of life. </w:t>
-      </w:r>
-    </w:p>
-    <w:p>
-      <w:pPr>
-        <w:rPr>
-          <w:i/>
-        </w:rPr>
-      </w:pPr>
-    </w:p>
-    <w:p>
-      <w:pPr>
-        <w:rPr>
-          <w:i/>
-        </w:rPr>
-      </w:pPr>
-      <w:r>
-        <w:rPr>
-          <w:i/>
-        </w:rPr>
-        <w:t>MORE</w:t>
-      </w:r>
-    </w:p>
-    <w:p/>
-    <w:p>
-      <w:pPr>
-        <w:pStyle w:val="Heading1"/>
-      </w:pPr>
-      <w:bookmarkStart w:id="6" w:name="_Toc382696683"/>
-      <w:r>
-        <w:t>Player Character</w:t>
-      </w:r>
-      <w:bookmarkEnd w:id="6"/>
-    </w:p>
-    <w:p/>
-    <w:p>
-      <w:pPr>
-        <w:rPr>
-          <w:i/>
-        </w:rPr>
-      </w:pPr>
-      <w:r>
-        <w:rPr>
-          <w:i/>
-        </w:rPr>
         <w:t xml:space="preserve">The player characters (PCs) will be created and customized by users. The PCs will gain levels and stat increases as the </w:t>
       </w:r>
       <w:proofErr w:type="gramStart"/>
@@ -1765,11 +2176,259 @@
       <w:pPr>
         <w:pStyle w:val="Heading2"/>
       </w:pPr>
-      <w:bookmarkStart w:id="7" w:name="_Toc382696684"/>
+      <w:bookmarkStart w:id="6" w:name="_Toc384001111"/>
       <w:r>
         <w:lastRenderedPageBreak/>
         <w:t>Player Character Statistics</w:t>
       </w:r>
+      <w:bookmarkEnd w:id="6"/>
+    </w:p>
+    <w:p/>
+    <w:p>
+      <w:pPr>
+        <w:rPr>
+          <w:i/>
+        </w:rPr>
+      </w:pPr>
+      <w:r>
+        <w:rPr>
+          <w:i/>
+        </w:rPr>
+        <w:t>Each PC has their own unique set of statistics (stats). Possible PC stats include:</w:t>
+      </w:r>
+    </w:p>
+    <w:p>
+      <w:pPr>
+        <w:rPr>
+          <w:i/>
+        </w:rPr>
+      </w:pPr>
+    </w:p>
+    <w:p>
+      <w:pPr>
+        <w:rPr>
+          <w:i/>
+        </w:rPr>
+      </w:pPr>
+      <w:r>
+        <w:rPr>
+          <w:i/>
+        </w:rPr>
+        <w:t>Health - Life Remaining</w:t>
+      </w:r>
+    </w:p>
+    <w:p>
+      <w:pPr>
+        <w:rPr>
+          <w:i/>
+        </w:rPr>
+      </w:pPr>
+      <w:r>
+        <w:rPr>
+          <w:i/>
+        </w:rPr>
+        <w:t>Mana - Magic Remaining</w:t>
+      </w:r>
+    </w:p>
+    <w:p>
+      <w:pPr>
+        <w:rPr>
+          <w:i/>
+        </w:rPr>
+      </w:pPr>
+      <w:r>
+        <w:rPr>
+          <w:i/>
+        </w:rPr>
+        <w:t>Level - Skill Level</w:t>
+      </w:r>
+    </w:p>
+    <w:p>
+      <w:pPr>
+        <w:rPr>
+          <w:i/>
+        </w:rPr>
+      </w:pPr>
+      <w:r>
+        <w:rPr>
+          <w:i/>
+        </w:rPr>
+        <w:t>Attack - Offensive Ability</w:t>
+      </w:r>
+    </w:p>
+    <w:p>
+      <w:pPr>
+        <w:rPr>
+          <w:i/>
+        </w:rPr>
+      </w:pPr>
+      <w:r>
+        <w:rPr>
+          <w:i/>
+        </w:rPr>
+        <w:t>Defence - Defensive Ability</w:t>
+      </w:r>
+    </w:p>
+    <w:p>
+      <w:pPr>
+        <w:rPr>
+          <w:i/>
+        </w:rPr>
+      </w:pPr>
+      <w:r>
+        <w:rPr>
+          <w:i/>
+        </w:rPr>
+        <w:t>Strength</w:t>
+      </w:r>
+    </w:p>
+    <w:p>
+      <w:pPr>
+        <w:rPr>
+          <w:i/>
+        </w:rPr>
+      </w:pPr>
+      <w:r>
+        <w:rPr>
+          <w:i/>
+        </w:rPr>
+        <w:t>Speed</w:t>
+      </w:r>
+    </w:p>
+    <w:p>
+      <w:pPr>
+        <w:rPr>
+          <w:i/>
+        </w:rPr>
+      </w:pPr>
+      <w:r>
+        <w:rPr>
+          <w:i/>
+        </w:rPr>
+        <w:t>Luck</w:t>
+      </w:r>
+    </w:p>
+    <w:p>
+      <w:pPr>
+        <w:rPr>
+          <w:i/>
+        </w:rPr>
+      </w:pPr>
+      <w:proofErr w:type="gramStart"/>
+      <w:r>
+        <w:rPr>
+          <w:i/>
+        </w:rPr>
+        <w:t xml:space="preserve">Magic Channelling - Magic </w:t>
+      </w:r>
+      <w:proofErr w:type="spellStart"/>
+      <w:r>
+        <w:rPr>
+          <w:i/>
+        </w:rPr>
+        <w:t>Regen</w:t>
+      </w:r>
+      <w:proofErr w:type="spellEnd"/>
+      <w:r>
+        <w:rPr>
+          <w:i/>
+        </w:rPr>
+        <w:t>?</w:t>
+      </w:r>
+      <w:proofErr w:type="gramEnd"/>
+    </w:p>
+    <w:p>
+      <w:pPr>
+        <w:rPr>
+          <w:i/>
+        </w:rPr>
+      </w:pPr>
+    </w:p>
+    <w:p>
+      <w:pPr>
+        <w:rPr>
+          <w:i/>
+        </w:rPr>
+      </w:pPr>
+      <w:r>
+        <w:rPr>
+          <w:i/>
+        </w:rPr>
+        <w:t>TODO</w:t>
+      </w:r>
+    </w:p>
+    <w:p>
+      <w:pPr>
+        <w:rPr>
+          <w:i/>
+        </w:rPr>
+      </w:pPr>
+      <w:proofErr w:type="gramStart"/>
+      <w:r>
+        <w:rPr>
+          <w:i/>
+        </w:rPr>
+        <w:t>stats</w:t>
+      </w:r>
+      <w:proofErr w:type="gramEnd"/>
+      <w:r>
+        <w:rPr>
+          <w:i/>
+        </w:rPr>
+        <w:t xml:space="preserve"> can be increased by methods other than levels and equipment</w:t>
+      </w:r>
+    </w:p>
+    <w:p>
+      <w:pPr>
+        <w:rPr>
+          <w:i/>
+        </w:rPr>
+      </w:pPr>
+      <w:proofErr w:type="gramStart"/>
+      <w:r>
+        <w:rPr>
+          <w:i/>
+        </w:rPr>
+        <w:t>stats</w:t>
+      </w:r>
+      <w:proofErr w:type="gramEnd"/>
+      <w:r>
+        <w:rPr>
+          <w:i/>
+        </w:rPr>
+        <w:t xml:space="preserve"> increased by items and levels</w:t>
+      </w:r>
+    </w:p>
+    <w:p>
+      <w:pPr>
+        <w:rPr>
+          <w:i/>
+        </w:rPr>
+      </w:pPr>
+      <w:proofErr w:type="gramStart"/>
+      <w:r>
+        <w:rPr>
+          <w:i/>
+        </w:rPr>
+        <w:t>level</w:t>
+      </w:r>
+      <w:proofErr w:type="gramEnd"/>
+      <w:r>
+        <w:rPr>
+          <w:i/>
+        </w:rPr>
+        <w:t xml:space="preserve"> progression</w:t>
+      </w:r>
+    </w:p>
+    <w:p/>
+    <w:p>
+      <w:pPr>
+        <w:pStyle w:val="Heading1"/>
+      </w:pPr>
+      <w:bookmarkStart w:id="7" w:name="_Toc384001112"/>
+      <w:r>
+        <w:t>Items</w:t>
+      </w:r>
       <w:bookmarkEnd w:id="7"/>
     </w:p>
     <w:p/>
@@ -1783,156 +2442,866 @@
         <w:rPr>
           <w:i/>
         </w:rPr>
-        <w:t>Each PC has their own unique set of statistics (stats). Possible PC stats include:</w:t>
-      </w:r>
-    </w:p>
-    <w:p>
-      <w:pPr>
-        <w:rPr>
-          <w:i/>
-        </w:rPr>
-      </w:pPr>
-    </w:p>
-    <w:p>
-      <w:pPr>
-        <w:rPr>
-          <w:i/>
-        </w:rPr>
-      </w:pPr>
-      <w:r>
-        <w:rPr>
-          <w:i/>
-        </w:rPr>
-        <w:t>Health - Life Remaining</w:t>
-      </w:r>
-    </w:p>
-    <w:p>
-      <w:pPr>
-        <w:rPr>
-          <w:i/>
-        </w:rPr>
-      </w:pPr>
-      <w:r>
-        <w:rPr>
-          <w:i/>
-        </w:rPr>
-        <w:t>Mana - Magic Remaining</w:t>
-      </w:r>
-    </w:p>
-    <w:p>
-      <w:pPr>
-        <w:rPr>
-          <w:i/>
-        </w:rPr>
-      </w:pPr>
-      <w:r>
-        <w:rPr>
-          <w:i/>
-        </w:rPr>
-        <w:t>Level - Skill Level</w:t>
-      </w:r>
-    </w:p>
-    <w:p>
-      <w:pPr>
-        <w:rPr>
-          <w:i/>
-        </w:rPr>
-      </w:pPr>
-      <w:r>
-        <w:rPr>
-          <w:i/>
-        </w:rPr>
-        <w:t>Attack - Offensive Ability</w:t>
-      </w:r>
-    </w:p>
-    <w:p>
-      <w:pPr>
-        <w:rPr>
-          <w:i/>
-        </w:rPr>
-      </w:pPr>
-      <w:r>
-        <w:rPr>
-          <w:i/>
-        </w:rPr>
-        <w:t>Defence - Defensive Ability</w:t>
-      </w:r>
-    </w:p>
-    <w:p>
-      <w:pPr>
-        <w:rPr>
-          <w:i/>
-        </w:rPr>
-      </w:pPr>
-      <w:r>
-        <w:rPr>
-          <w:i/>
-        </w:rPr>
-        <w:t>Strength</w:t>
-      </w:r>
-    </w:p>
-    <w:p>
-      <w:pPr>
-        <w:rPr>
-          <w:i/>
-        </w:rPr>
-      </w:pPr>
-      <w:r>
-        <w:rPr>
-          <w:i/>
-        </w:rPr>
-        <w:t>Speed</w:t>
-      </w:r>
-    </w:p>
-    <w:p>
-      <w:pPr>
-        <w:rPr>
-          <w:i/>
-        </w:rPr>
-      </w:pPr>
-      <w:r>
-        <w:rPr>
-          <w:i/>
-        </w:rPr>
-        <w:t>Luck</w:t>
-      </w:r>
-    </w:p>
-    <w:p>
-      <w:pPr>
-        <w:rPr>
-          <w:i/>
-        </w:rPr>
-      </w:pPr>
+        <w:t>TODO</w:t>
+      </w:r>
+    </w:p>
+    <w:p>
+      <w:pPr>
+        <w:rPr>
+          <w:i/>
+        </w:rPr>
+      </w:pPr>
+    </w:p>
+    <w:p>
+      <w:pPr>
+        <w:rPr>
+          <w:i/>
+        </w:rPr>
+      </w:pPr>
+      <w:r>
+        <w:rPr>
+          <w:i/>
+        </w:rPr>
+        <w:t>There will be many items in the server, whether they’re consumable items, equipment or other types.</w:t>
+      </w:r>
+    </w:p>
+    <w:p/>
+    <w:p>
+      <w:pPr>
+        <w:pStyle w:val="Heading1"/>
+      </w:pPr>
+      <w:bookmarkStart w:id="8" w:name="_Toc384001113"/>
+      <w:r>
+        <w:t>Equipment</w:t>
+      </w:r>
+      <w:bookmarkEnd w:id="8"/>
+    </w:p>
+    <w:p/>
+    <w:p>
+      <w:pPr>
+        <w:rPr>
+          <w:i/>
+        </w:rPr>
+      </w:pPr>
+      <w:r>
+        <w:rPr>
+          <w:i/>
+        </w:rPr>
+        <w:t>TODO</w:t>
+      </w:r>
+    </w:p>
+    <w:p/>
+    <w:p>
+      <w:pPr>
+        <w:pStyle w:val="Heading1"/>
+      </w:pPr>
+      <w:bookmarkStart w:id="9" w:name="_Toc384001114"/>
+      <w:r>
+        <w:t>Server Mechanics</w:t>
+      </w:r>
+      <w:bookmarkEnd w:id="9"/>
+    </w:p>
+    <w:p/>
+    <w:p>
+      <w:pPr>
+        <w:rPr>
+          <w:i/>
+        </w:rPr>
+      </w:pPr>
+      <w:r>
+        <w:rPr>
+          <w:i/>
+        </w:rPr>
+        <w:t>TODO</w:t>
+      </w:r>
+    </w:p>
+    <w:p>
+      <w:pPr>
+        <w:rPr>
+          <w:i/>
+        </w:rPr>
+      </w:pPr>
+    </w:p>
+    <w:p>
+      <w:pPr>
+        <w:rPr>
+          <w:i/>
+        </w:rPr>
+      </w:pPr>
+      <w:r>
+        <w:rPr>
+          <w:i/>
+        </w:rPr>
+        <w:t>What can a server do, and how does it do it?</w:t>
+      </w:r>
+    </w:p>
+    <w:p/>
+    <w:p>
+      <w:pPr>
+        <w:pStyle w:val="Heading1"/>
+      </w:pPr>
+      <w:bookmarkStart w:id="10" w:name="_Toc384001115"/>
+      <w:r>
+        <w:t>Server Structure</w:t>
+      </w:r>
+      <w:bookmarkEnd w:id="10"/>
+    </w:p>
+    <w:p/>
+    <w:p>
+      <w:pPr>
+        <w:rPr>
+          <w:i/>
+        </w:rPr>
+      </w:pPr>
+      <w:r>
+        <w:rPr>
+          <w:i/>
+        </w:rPr>
+        <w:t>TODO</w:t>
+      </w:r>
+    </w:p>
+    <w:p/>
+    <w:p>
+      <w:pPr>
+        <w:pStyle w:val="Heading1"/>
+      </w:pPr>
+      <w:bookmarkStart w:id="11" w:name="_Toc384001116"/>
+      <w:r>
+        <w:t>Data Storage</w:t>
+      </w:r>
+      <w:bookmarkEnd w:id="11"/>
+    </w:p>
+    <w:p/>
+    <w:p>
+      <w:pPr>
+        <w:rPr>
+          <w:i/>
+        </w:rPr>
+      </w:pPr>
+      <w:r>
+        <w:rPr>
+          <w:i/>
+        </w:rPr>
+        <w:t>TODO</w:t>
+      </w:r>
+    </w:p>
+    <w:p>
+      <w:pPr>
+        <w:spacing w:line="276" w:lineRule="auto"/>
+      </w:pPr>
+      <w:r>
+        <w:br w:type="page"/>
+      </w:r>
+    </w:p>
+    <w:p/>
+    <w:p>
+      <w:pPr>
+        <w:pStyle w:val="Heading1"/>
+      </w:pPr>
+      <w:bookmarkStart w:id="12" w:name="_Toc384001117"/>
+      <w:r>
+        <w:t>Map Structure</w:t>
+      </w:r>
+      <w:bookmarkEnd w:id="12"/>
+    </w:p>
+    <w:p/>
+    <w:p>
+      <w:pPr>
+        <w:pStyle w:val="Heading2"/>
+      </w:pPr>
+      <w:bookmarkStart w:id="13" w:name="_Toc384001118"/>
+      <w:r>
+        <w:t>Region</w:t>
+      </w:r>
+      <w:bookmarkEnd w:id="13"/>
+    </w:p>
+    <w:p/>
+    <w:p>
+      <w:r>
+        <w:t>The game’s map is divided up into units called “Regions”, which are stored in the Region class. This class is fairly simple, requiring the width, height, depth, X and Y positions on creation, and provides two functions for accessing the three dimensional array of tiles.</w:t>
+      </w:r>
+    </w:p>
+    <w:p/>
+    <w:p>
+      <w:r>
+        <w:t>This class also defines the type Region::</w:t>
+      </w:r>
+      <w:proofErr w:type="spellStart"/>
+      <w:r>
+        <w:t>type_t</w:t>
+      </w:r>
+      <w:proofErr w:type="spellEnd"/>
+      <w:r>
+        <w:t xml:space="preserve"> which is the internal storage type for the tiles. Please note that the value 0 is used for empty tiles. </w:t>
+      </w:r>
       <w:proofErr w:type="gramStart"/>
       <w:r>
-        <w:rPr>
-          <w:i/>
-        </w:rPr>
-        <w:t xml:space="preserve">Magic Channelling - Magic </w:t>
+        <w:t>region.hpp</w:t>
+      </w:r>
+      <w:proofErr w:type="gramEnd"/>
+      <w:r>
+        <w:t xml:space="preserve"> also defines three macros, REGION_WIDTH, REGION_HEIGHT and REGION_DEPTH, which are used by the </w:t>
       </w:r>
       <w:proofErr w:type="spellStart"/>
       <w:r>
-        <w:rPr>
-          <w:i/>
-        </w:rPr>
-        <w:t>Regen</w:t>
+        <w:t>RegionPager</w:t>
       </w:r>
       <w:proofErr w:type="spellEnd"/>
       <w:r>
-        <w:rPr>
-          <w:i/>
-        </w:rPr>
-        <w:t>?</w:t>
+        <w:t xml:space="preserve"> objects to define the width, height and depth of the regions. Hopefully, these macros are temporary.</w:t>
+      </w:r>
+    </w:p>
+    <w:p/>
+    <w:p>
+      <w:pPr>
+        <w:pStyle w:val="Heading2"/>
+      </w:pPr>
+      <w:bookmarkStart w:id="14" w:name="_Toc384001119"/>
+      <w:proofErr w:type="spellStart"/>
+      <w:r>
+        <w:t>RegionPager</w:t>
+      </w:r>
+      <w:bookmarkEnd w:id="14"/>
+      <w:proofErr w:type="spellEnd"/>
+    </w:p>
+    <w:p/>
+    <w:p>
+      <w:r>
+        <w:t xml:space="preserve">The paging class is divided into two parts: </w:t>
+      </w:r>
+      <w:proofErr w:type="spellStart"/>
+      <w:r>
+        <w:t>RegionPagerBase</w:t>
+      </w:r>
+      <w:proofErr w:type="spellEnd"/>
+      <w:r>
+        <w:t xml:space="preserve"> and </w:t>
+      </w:r>
+      <w:proofErr w:type="spellStart"/>
+      <w:r>
+        <w:t>RegionPager</w:t>
+      </w:r>
+      <w:proofErr w:type="spellEnd"/>
+      <w:r>
+        <w:t>. The abstract ba</w:t>
+      </w:r>
+      <w:r>
+        <w:t xml:space="preserve">se class provides access to the correct region objects, via wrapper methods </w:t>
+      </w:r>
+      <w:proofErr w:type="spellStart"/>
+      <w:proofErr w:type="gramStart"/>
+      <w:r>
+        <w:t>GetTile</w:t>
+      </w:r>
+      <w:proofErr w:type="spellEnd"/>
+      <w:r>
+        <w:t>(</w:t>
       </w:r>
       <w:proofErr w:type="gramEnd"/>
-    </w:p>
-    <w:p>
-      <w:pPr>
-        <w:rPr>
-          <w:i/>
-        </w:rPr>
-      </w:pPr>
-    </w:p>
+      <w:r>
+        <w:t xml:space="preserve">) and </w:t>
+      </w:r>
+      <w:proofErr w:type="spellStart"/>
+      <w:r>
+        <w:t>SetTile</w:t>
+      </w:r>
+      <w:proofErr w:type="spellEnd"/>
+      <w:r>
+        <w:t xml:space="preserve">(). This class also allows the user to set the sizes of the regions, but please note that it is a </w:t>
+      </w:r>
+      <w:r>
+        <w:t>V</w:t>
+      </w:r>
+      <w:r>
+        <w:t xml:space="preserve">ery </w:t>
+      </w:r>
+      <w:r>
+        <w:t>B</w:t>
+      </w:r>
+      <w:r>
+        <w:t xml:space="preserve">ad </w:t>
+      </w:r>
+      <w:r>
+        <w:t>I</w:t>
+      </w:r>
+      <w:r>
+        <w:t>dea to change this mid program.</w:t>
+      </w:r>
+    </w:p>
+    <w:p/>
+    <w:p>
+      <w:r>
+        <w:t xml:space="preserve">The derived class, which takes two template parameters, overrides </w:t>
+      </w:r>
+      <w:r>
+        <w:t>four</w:t>
+      </w:r>
+      <w:r>
+        <w:t xml:space="preserve"> abstract methods used for creating, and saving and loading the region objects. The derived class doesn’t do much itself, apart from bridging the gap between the ba</w:t>
+      </w:r>
+      <w:r>
+        <w:t>se class and the functor classes</w:t>
+      </w:r>
+      <w:r>
+        <w:t xml:space="preserve"> provided as template parameters.</w:t>
+      </w:r>
+    </w:p>
+    <w:p/>
+    <w:p>
+      <w:pPr>
+        <w:pStyle w:val="Heading2"/>
+      </w:pPr>
+      <w:bookmarkStart w:id="15" w:name="_Toc384001120"/>
+      <w:r>
+        <w:t>Generator Functors</w:t>
+      </w:r>
+      <w:bookmarkEnd w:id="15"/>
+    </w:p>
+    <w:p/>
+    <w:p>
+      <w:r>
+        <w:t xml:space="preserve">There are currently two generator functors, </w:t>
+      </w:r>
+      <w:proofErr w:type="spellStart"/>
+      <w:r>
+        <w:t>BlankGenerator</w:t>
+      </w:r>
+      <w:proofErr w:type="spellEnd"/>
+      <w:r>
+        <w:t xml:space="preserve"> and </w:t>
+      </w:r>
+      <w:proofErr w:type="spellStart"/>
+      <w:r>
+        <w:t>LuaGenerator</w:t>
+      </w:r>
+      <w:proofErr w:type="spellEnd"/>
+      <w:r>
+        <w:t>. The first creates and cleans up a region object</w:t>
+      </w:r>
+      <w:r>
+        <w:t>, and simply leaves the default values in place</w:t>
+      </w:r>
+      <w:r>
+        <w:t xml:space="preserve">. The second also passes the object to a designated </w:t>
+      </w:r>
+      <w:proofErr w:type="spellStart"/>
+      <w:r>
+        <w:t>lua</w:t>
+      </w:r>
+      <w:proofErr w:type="spellEnd"/>
+      <w:r>
+        <w:t xml:space="preserve"> </w:t>
+      </w:r>
+      <w:r>
+        <w:t>function</w:t>
+      </w:r>
+      <w:r>
+        <w:t xml:space="preserve"> for processing either after creating it or before freeing it.</w:t>
+      </w:r>
+    </w:p>
+    <w:p/>
+    <w:p>
+      <w:pPr>
+        <w:pStyle w:val="Heading2"/>
+      </w:pPr>
+      <w:bookmarkStart w:id="16" w:name="_Toc384001121"/>
+      <w:r>
+        <w:t>Format Functors</w:t>
+      </w:r>
+      <w:bookmarkEnd w:id="16"/>
+    </w:p>
+    <w:p/>
+    <w:p>
+      <w:r>
+        <w:t>The format functors require that the program provide the file path to save the map</w:t>
+      </w:r>
+      <w:r>
+        <w:t xml:space="preserve"> in</w:t>
+      </w:r>
+      <w:r>
+        <w:t xml:space="preserve"> before it is used; otherwise its behaviour is undefined. The first, </w:t>
+      </w:r>
+      <w:proofErr w:type="spellStart"/>
+      <w:r>
+        <w:t>DummyFormat</w:t>
+      </w:r>
+      <w:proofErr w:type="spellEnd"/>
+      <w:r>
+        <w:t xml:space="preserve">, does literally nothing. The second, </w:t>
+      </w:r>
+      <w:proofErr w:type="spellStart"/>
+      <w:r>
+        <w:t>LuaFormat</w:t>
+      </w:r>
+      <w:proofErr w:type="spellEnd"/>
+      <w:r>
+        <w:t xml:space="preserve">, will provide an existing object to </w:t>
+      </w:r>
+      <w:proofErr w:type="spellStart"/>
+      <w:r>
+        <w:t>lua’s</w:t>
+      </w:r>
+      <w:proofErr w:type="spellEnd"/>
+      <w:r>
+        <w:t xml:space="preserve"> save function, or create a temporary Region, and provide that to </w:t>
+      </w:r>
+      <w:proofErr w:type="spellStart"/>
+      <w:r>
+        <w:t>lua’s</w:t>
+      </w:r>
+      <w:proofErr w:type="spellEnd"/>
+      <w:r>
+        <w:t xml:space="preserve"> load function. Please note that if the load function returns false, then the specified file was not found and the temporary object</w:t>
+      </w:r>
+      <w:r>
+        <w:t xml:space="preserve"> is</w:t>
+      </w:r>
+      <w:r>
+        <w:t xml:space="preserve"> freed instead of being passed to the pager.</w:t>
+      </w:r>
+    </w:p>
+    <w:p/>
+    <w:p>
+      <w:pPr>
+        <w:pStyle w:val="Heading2"/>
+      </w:pPr>
+      <w:bookmarkStart w:id="17" w:name="_Toc384001122"/>
+      <w:proofErr w:type="spellStart"/>
+      <w:r>
+        <w:t>Lua’s</w:t>
+      </w:r>
+      <w:proofErr w:type="spellEnd"/>
+      <w:r>
+        <w:t xml:space="preserve"> Region API</w:t>
+      </w:r>
+      <w:bookmarkEnd w:id="17"/>
+    </w:p>
+    <w:p/>
+    <w:p>
+      <w:r>
+        <w:t xml:space="preserve">The Region library is written to interact with Region objects as needed. The four most common functions are Save(r, </w:t>
+      </w:r>
+      <w:proofErr w:type="spellStart"/>
+      <w:r>
+        <w:t>saveDir</w:t>
+      </w:r>
+      <w:proofErr w:type="spellEnd"/>
+      <w:r>
+        <w:t xml:space="preserve">), Load(r, </w:t>
+      </w:r>
+      <w:proofErr w:type="spellStart"/>
+      <w:r>
+        <w:t>saveDir</w:t>
+      </w:r>
+      <w:proofErr w:type="spellEnd"/>
+      <w:r>
+        <w:t xml:space="preserve">), Create(r), and Unload(r). Each of these receives a Region object as a </w:t>
+      </w:r>
+      <w:proofErr w:type="spellStart"/>
+      <w:r>
+        <w:t>lightuserdata</w:t>
+      </w:r>
+      <w:proofErr w:type="spellEnd"/>
+      <w:r>
+        <w:t xml:space="preserve"> type, while </w:t>
+      </w:r>
+      <w:proofErr w:type="gramStart"/>
+      <w:r>
+        <w:t>Save(</w:t>
+      </w:r>
+      <w:proofErr w:type="gramEnd"/>
+      <w:r>
+        <w:t>) and Load() also receive strings containing the map’s save directory.</w:t>
+      </w:r>
+    </w:p>
+    <w:p/>
+    <w:p>
+      <w:proofErr w:type="spellStart"/>
+      <w:r>
+        <w:t>Accessors</w:t>
+      </w:r>
+      <w:proofErr w:type="spellEnd"/>
+      <w:r>
+        <w:t xml:space="preserve"> and </w:t>
+      </w:r>
+      <w:proofErr w:type="spellStart"/>
+      <w:r>
+        <w:t>mutators</w:t>
+      </w:r>
+      <w:proofErr w:type="spellEnd"/>
+      <w:r>
+        <w:t xml:space="preserve"> for the Region objects are also provided. The four functions mentioned above are usually called by the functor objects, and are defined as dummy functions by default. If you want to use them, I recommend redefining them in the server’s start up </w:t>
+      </w:r>
+      <w:proofErr w:type="spellStart"/>
+      <w:r>
+        <w:t>lua</w:t>
+      </w:r>
+      <w:proofErr w:type="spellEnd"/>
+      <w:r>
+        <w:t xml:space="preserve"> script.</w:t>
+      </w:r>
+    </w:p>
+    <w:p/>
+    <w:p>
+      <w:r>
+        <w:t>The full list of available library functions (at the time of writing) is:</w:t>
+      </w:r>
+    </w:p>
+    <w:p/>
+    <w:p>
+      <w:pPr>
+        <w:pStyle w:val="ListParagraph"/>
+        <w:numPr>
+          <w:ilvl w:val="0"/>
+          <w:numId w:val="1"/>
+        </w:numPr>
+      </w:pPr>
+      <w:proofErr w:type="spellStart"/>
+      <w:r>
+        <w:t>Region.SetTile</w:t>
+      </w:r>
+      <w:proofErr w:type="spellEnd"/>
+      <w:r>
+        <w:t>(</w:t>
+      </w:r>
+      <w:r>
+        <w:t>r, x, y, l</w:t>
+      </w:r>
+      <w:r>
+        <w:t>, v)</w:t>
+      </w:r>
+    </w:p>
+    <w:p>
+      <w:pPr>
+        <w:pStyle w:val="ListParagraph"/>
+        <w:numPr>
+          <w:ilvl w:val="0"/>
+          <w:numId w:val="1"/>
+        </w:numPr>
+      </w:pPr>
+      <w:proofErr w:type="spellStart"/>
+      <w:r>
+        <w:t>Region.</w:t>
+      </w:r>
+      <w:r>
+        <w:t>GetTile</w:t>
+      </w:r>
+      <w:proofErr w:type="spellEnd"/>
+      <w:r>
+        <w:t>(r, x, y, l</w:t>
+      </w:r>
+      <w:r>
+        <w:t>)</w:t>
+      </w:r>
+    </w:p>
+    <w:p>
+      <w:pPr>
+        <w:pStyle w:val="ListParagraph"/>
+        <w:numPr>
+          <w:ilvl w:val="0"/>
+          <w:numId w:val="1"/>
+        </w:numPr>
+      </w:pPr>
+      <w:proofErr w:type="spellStart"/>
+      <w:r>
+        <w:t>Region.GetWidth</w:t>
+      </w:r>
+      <w:proofErr w:type="spellEnd"/>
+      <w:r>
+        <w:t>(r)</w:t>
+      </w:r>
+    </w:p>
+    <w:p>
+      <w:pPr>
+        <w:pStyle w:val="ListParagraph"/>
+        <w:numPr>
+          <w:ilvl w:val="0"/>
+          <w:numId w:val="1"/>
+        </w:numPr>
+      </w:pPr>
+      <w:proofErr w:type="spellStart"/>
+      <w:r>
+        <w:t>Region.</w:t>
+      </w:r>
+      <w:r>
+        <w:t>GetHeight</w:t>
+      </w:r>
+      <w:proofErr w:type="spellEnd"/>
+      <w:r>
+        <w:t>(r)</w:t>
+      </w:r>
+    </w:p>
+    <w:p>
+      <w:pPr>
+        <w:pStyle w:val="ListParagraph"/>
+        <w:numPr>
+          <w:ilvl w:val="0"/>
+          <w:numId w:val="1"/>
+        </w:numPr>
+      </w:pPr>
+      <w:proofErr w:type="spellStart"/>
+      <w:r>
+        <w:t>Region.</w:t>
+      </w:r>
+      <w:r>
+        <w:t>GetDepth</w:t>
+      </w:r>
+      <w:proofErr w:type="spellEnd"/>
+      <w:r>
+        <w:t>(r)</w:t>
+      </w:r>
+    </w:p>
+    <w:p>
+      <w:pPr>
+        <w:pStyle w:val="ListParagraph"/>
+        <w:numPr>
+          <w:ilvl w:val="0"/>
+          <w:numId w:val="1"/>
+        </w:numPr>
+      </w:pPr>
+      <w:proofErr w:type="spellStart"/>
+      <w:r>
+        <w:t>Region.</w:t>
+      </w:r>
+      <w:r>
+        <w:t>GetX</w:t>
+      </w:r>
+      <w:proofErr w:type="spellEnd"/>
+      <w:r>
+        <w:t>(r)</w:t>
+      </w:r>
+    </w:p>
+    <w:p>
+      <w:pPr>
+        <w:pStyle w:val="ListParagraph"/>
+        <w:numPr>
+          <w:ilvl w:val="0"/>
+          <w:numId w:val="1"/>
+        </w:numPr>
+      </w:pPr>
+      <w:proofErr w:type="spellStart"/>
+      <w:r>
+        <w:t>Region.</w:t>
+      </w:r>
+      <w:r>
+        <w:t>GetY</w:t>
+      </w:r>
+      <w:proofErr w:type="spellEnd"/>
+      <w:r>
+        <w:t>(r)</w:t>
+      </w:r>
+    </w:p>
+    <w:p>
+      <w:pPr>
+        <w:pStyle w:val="ListParagraph"/>
+        <w:numPr>
+          <w:ilvl w:val="0"/>
+          <w:numId w:val="1"/>
+        </w:numPr>
+      </w:pPr>
+      <w:proofErr w:type="spellStart"/>
+      <w:r>
+        <w:t>Region.</w:t>
+      </w:r>
+      <w:r>
+        <w:t>Create</w:t>
+      </w:r>
+      <w:proofErr w:type="spellEnd"/>
+      <w:r>
+        <w:t>(r)</w:t>
+      </w:r>
+      <w:bookmarkStart w:id="18" w:name="_GoBack"/>
+      <w:bookmarkEnd w:id="18"/>
+    </w:p>
+    <w:p>
+      <w:pPr>
+        <w:pStyle w:val="ListParagraph"/>
+        <w:numPr>
+          <w:ilvl w:val="0"/>
+          <w:numId w:val="1"/>
+        </w:numPr>
+      </w:pPr>
+      <w:proofErr w:type="spellStart"/>
+      <w:r>
+        <w:t>Region.</w:t>
+      </w:r>
+      <w:r>
+        <w:t>Unload</w:t>
+      </w:r>
+      <w:proofErr w:type="spellEnd"/>
+      <w:r>
+        <w:t>(r)</w:t>
+      </w:r>
+    </w:p>
+    <w:p>
+      <w:pPr>
+        <w:pStyle w:val="ListParagraph"/>
+        <w:numPr>
+          <w:ilvl w:val="0"/>
+          <w:numId w:val="1"/>
+        </w:numPr>
+      </w:pPr>
+      <w:proofErr w:type="spellStart"/>
+      <w:r>
+        <w:t>Region.</w:t>
+      </w:r>
+      <w:r>
+        <w:t>Load</w:t>
+      </w:r>
+      <w:proofErr w:type="spellEnd"/>
+      <w:r>
+        <w:t xml:space="preserve">(r, </w:t>
+      </w:r>
+      <w:proofErr w:type="spellStart"/>
+      <w:r>
+        <w:t>saveDir</w:t>
+      </w:r>
+      <w:proofErr w:type="spellEnd"/>
+      <w:r>
+        <w:t>)</w:t>
+      </w:r>
+    </w:p>
+    <w:p>
+      <w:pPr>
+        <w:pStyle w:val="ListParagraph"/>
+        <w:numPr>
+          <w:ilvl w:val="0"/>
+          <w:numId w:val="1"/>
+        </w:numPr>
+      </w:pPr>
+      <w:proofErr w:type="spellStart"/>
+      <w:r>
+        <w:t>Region.</w:t>
+      </w:r>
+      <w:r>
+        <w:t>Save</w:t>
+      </w:r>
+      <w:proofErr w:type="spellEnd"/>
+      <w:r>
+        <w:t xml:space="preserve">(r, </w:t>
+      </w:r>
+      <w:proofErr w:type="spellStart"/>
+      <w:r>
+        <w:t>saveDir</w:t>
+      </w:r>
+      <w:proofErr w:type="spellEnd"/>
+      <w:r>
+        <w:t>)</w:t>
+      </w:r>
+    </w:p>
+    <w:p/>
+    <w:p>
+      <w:pPr>
+        <w:pStyle w:val="Heading1"/>
+      </w:pPr>
+      <w:bookmarkStart w:id="19" w:name="_Toc384001123"/>
+      <w:r>
+        <w:t>User Accounts</w:t>
+      </w:r>
+      <w:bookmarkEnd w:id="19"/>
+    </w:p>
+    <w:p/>
+    <w:p>
+      <w:pPr>
+        <w:rPr>
+          <w:i/>
+        </w:rPr>
+      </w:pPr>
+      <w:r>
+        <w:rPr>
+          <w:i/>
+        </w:rPr>
+        <w:t>Each person who accesses a server must have their own user account. This allows players to keep track of their PCs, items, and other settings. This will also allow a server owner to whitelist or blacklist certain players, as well as other server specific options.</w:t>
+      </w:r>
+    </w:p>
+    <w:p>
+      <w:pPr>
+        <w:rPr>
+          <w:i/>
+        </w:rPr>
+      </w:pPr>
+    </w:p>
+    <w:p>
+      <w:pPr>
+        <w:rPr>
+          <w:i/>
+        </w:rPr>
+      </w:pPr>
+      <w:r>
+        <w:rPr>
+          <w:i/>
+        </w:rPr>
+        <w:t xml:space="preserve">Each user account will have a certain number of PC slots. </w:t>
+      </w:r>
+      <w:proofErr w:type="gramStart"/>
+      <w:r>
+        <w:rPr>
+          <w:i/>
+        </w:rPr>
+        <w:t>The items, etc. that a character collects stays with that character when a user logs out.</w:t>
+      </w:r>
+      <w:proofErr w:type="gramEnd"/>
+    </w:p>
+    <w:p>
+      <w:pPr>
+        <w:rPr>
+          <w:i/>
+        </w:rPr>
+      </w:pPr>
+    </w:p>
+    <w:p>
+      <w:pPr>
+        <w:rPr>
+          <w:i/>
+        </w:rPr>
+      </w:pPr>
+      <w:r>
+        <w:rPr>
+          <w:i/>
+        </w:rPr>
+        <w:t>The accounts will be stored in a database.</w:t>
+      </w:r>
+    </w:p>
+    <w:p/>
+    <w:p>
+      <w:pPr>
+        <w:pStyle w:val="Heading1"/>
+      </w:pPr>
+      <w:bookmarkStart w:id="20" w:name="_Toc384001124"/>
+      <w:r>
+        <w:t xml:space="preserve">Lua </w:t>
+      </w:r>
+      <w:r>
+        <w:t>Scripting</w:t>
+      </w:r>
+      <w:bookmarkEnd w:id="20"/>
+    </w:p>
+    <w:p/>
+    <w:p>
+      <w:pPr>
+        <w:rPr>
+          <w:i/>
+        </w:rPr>
+      </w:pPr>
+      <w:r>
+        <w:rPr>
+          <w:i/>
+        </w:rPr>
+        <w:t>Servers can run custom scripts on the clients, but there needs to be a limit to this.</w:t>
+      </w:r>
+    </w:p>
+    <w:p/>
+    <w:p>
+      <w:pPr>
+        <w:pStyle w:val="Heading1"/>
+      </w:pPr>
+      <w:bookmarkStart w:id="21" w:name="_Toc384001125"/>
+      <w:r>
+        <w:t>SQL Scripting</w:t>
+      </w:r>
+      <w:bookmarkEnd w:id="21"/>
+    </w:p>
+    <w:p/>
     <w:p>
       <w:pPr>
         <w:rPr>
@@ -1946,26 +3315,215 @@
         <w:t>TODO</w:t>
       </w:r>
     </w:p>
-    <w:p>
-      <w:pPr>
-        <w:rPr>
-          <w:i/>
-        </w:rPr>
-      </w:pPr>
+    <w:p/>
+    <w:p>
+      <w:pPr>
+        <w:pStyle w:val="Heading1"/>
+      </w:pPr>
+      <w:bookmarkStart w:id="22" w:name="_Toc384001126"/>
+      <w:r>
+        <w:t>Modding Support</w:t>
+      </w:r>
+      <w:bookmarkEnd w:id="22"/>
+    </w:p>
+    <w:p/>
+    <w:p>
+      <w:pPr>
+        <w:rPr>
+          <w:i/>
+        </w:rPr>
+      </w:pPr>
+      <w:r>
+        <w:rPr>
+          <w:i/>
+        </w:rPr>
+        <w:t>TODO</w:t>
+      </w:r>
+    </w:p>
+    <w:p/>
+    <w:p>
+      <w:pPr>
+        <w:pStyle w:val="Heading1"/>
+      </w:pPr>
+      <w:bookmarkStart w:id="23" w:name="_Toc384001127"/>
+      <w:r>
+        <w:t>Communication Protocols</w:t>
+      </w:r>
+      <w:bookmarkEnd w:id="23"/>
+    </w:p>
+    <w:p/>
+    <w:p>
+      <w:r>
+        <w:t xml:space="preserve">The primary method of communication is a custom UDP protocol. </w:t>
+      </w:r>
+    </w:p>
+    <w:p/>
+    <w:p>
+      <w:pPr>
+        <w:rPr>
+          <w:i/>
+        </w:rPr>
+      </w:pPr>
+      <w:r>
+        <w:rPr>
+          <w:i/>
+        </w:rPr>
+        <w:t>TODO</w:t>
+      </w:r>
+    </w:p>
+    <w:p/>
+    <w:p>
+      <w:pPr>
+        <w:pStyle w:val="Heading1"/>
+      </w:pPr>
+      <w:bookmarkStart w:id="24" w:name="_Toc384001128"/>
+      <w:r>
+        <w:t>Client Mechanics</w:t>
+      </w:r>
+      <w:bookmarkEnd w:id="24"/>
+    </w:p>
+    <w:p/>
+    <w:p>
+      <w:pPr>
+        <w:rPr>
+          <w:i/>
+        </w:rPr>
+      </w:pPr>
+      <w:r>
+        <w:rPr>
+          <w:i/>
+        </w:rPr>
+        <w:t>TODO</w:t>
+      </w:r>
+    </w:p>
+    <w:p>
+      <w:pPr>
+        <w:rPr>
+          <w:i/>
+        </w:rPr>
+      </w:pPr>
+    </w:p>
+    <w:p>
+      <w:pPr>
+        <w:rPr>
+          <w:i/>
+        </w:rPr>
+      </w:pPr>
+      <w:r>
+        <w:rPr>
+          <w:i/>
+        </w:rPr>
+        <w:t>Available options, how to connect to a server.</w:t>
+      </w:r>
+    </w:p>
+    <w:p/>
+    <w:p>
+      <w:pPr>
+        <w:pStyle w:val="Heading1"/>
+      </w:pPr>
+      <w:bookmarkStart w:id="25" w:name="_Toc384001129"/>
+      <w:r>
+        <w:t>Client Structure</w:t>
+      </w:r>
+      <w:bookmarkEnd w:id="25"/>
+    </w:p>
+    <w:p/>
+    <w:p>
+      <w:pPr>
+        <w:rPr>
+          <w:i/>
+        </w:rPr>
+      </w:pPr>
+      <w:r>
+        <w:rPr>
+          <w:i/>
+        </w:rPr>
+        <w:lastRenderedPageBreak/>
+        <w:t>TODO</w:t>
+      </w:r>
+    </w:p>
+    <w:p/>
+    <w:p>
+      <w:pPr>
+        <w:pStyle w:val="Heading1"/>
+      </w:pPr>
+      <w:bookmarkStart w:id="26" w:name="_Toc384001130"/>
+      <w:r>
+        <w:t>Platforms</w:t>
+      </w:r>
+      <w:bookmarkEnd w:id="26"/>
+    </w:p>
+    <w:p/>
+    <w:p>
+      <w:r>
+        <w:t>At this stage, due to a limited scope and budget, this game will only be available on PC.</w:t>
+      </w:r>
+    </w:p>
+    <w:p/>
+    <w:p>
+      <w:pPr>
+        <w:pStyle w:val="Heading1"/>
+      </w:pPr>
+      <w:bookmarkStart w:id="27" w:name="_Toc384001131"/>
+      <w:r>
+        <w:t>Game Controls</w:t>
+      </w:r>
+      <w:bookmarkEnd w:id="27"/>
+    </w:p>
+    <w:p/>
+    <w:p>
+      <w:pPr>
+        <w:rPr>
+          <w:i/>
+        </w:rPr>
+      </w:pPr>
+      <w:r>
+        <w:rPr>
+          <w:i/>
+        </w:rPr>
+        <w:t xml:space="preserve">This game will have </w:t>
+      </w:r>
       <w:proofErr w:type="gramStart"/>
       <w:r>
         <w:rPr>
           <w:i/>
         </w:rPr>
-        <w:t>stats</w:t>
+        <w:t>both keyboard</w:t>
       </w:r>
       <w:proofErr w:type="gramEnd"/>
       <w:r>
         <w:rPr>
           <w:i/>
         </w:rPr>
-        <w:t xml:space="preserve"> can be increased by methods other than levels and equipment</w:t>
-      </w:r>
+        <w:t xml:space="preserve"> &amp; mouse support, as well as generic controller support.</w:t>
+      </w:r>
+    </w:p>
+    <w:p>
+      <w:pPr>
+        <w:rPr>
+          <w:i/>
+        </w:rPr>
+      </w:pPr>
+    </w:p>
+    <w:p>
+      <w:pPr>
+        <w:rPr>
+          <w:i/>
+        </w:rPr>
+      </w:pPr>
+      <w:r>
+        <w:rPr>
+          <w:i/>
+        </w:rPr>
+        <w:t>TODO</w:t>
+      </w:r>
+    </w:p>
+    <w:p>
+      <w:pPr>
+        <w:rPr>
+          <w:i/>
+        </w:rPr>
+      </w:pPr>
     </w:p>
     <w:p>
       <w:pPr>
@@ -1978,35 +3536,14 @@
         <w:rPr>
           <w:i/>
         </w:rPr>
-        <w:t>stats</w:t>
+        <w:t>navigate</w:t>
       </w:r>
       <w:proofErr w:type="gramEnd"/>
       <w:r>
         <w:rPr>
           <w:i/>
         </w:rPr>
-        <w:t xml:space="preserve"> increased by items and levels</w:t>
-      </w:r>
-    </w:p>
-    <w:p>
-      <w:pPr>
-        <w:rPr>
-          <w:i/>
-        </w:rPr>
-      </w:pPr>
-      <w:proofErr w:type="gramStart"/>
-      <w:r>
-        <w:rPr>
-          <w:i/>
-        </w:rPr>
-        <w:t>level</w:t>
-      </w:r>
-      <w:proofErr w:type="gramEnd"/>
-      <w:r>
-        <w:rPr>
-          <w:i/>
-        </w:rPr>
-        <w:t xml:space="preserve"> progression</w:t>
+        <w:t xml:space="preserve"> through menus, move, select, etc.</w:t>
       </w:r>
     </w:p>
     <w:p/>
@@ -2014,11 +3551,11 @@
       <w:pPr>
         <w:pStyle w:val="Heading1"/>
       </w:pPr>
-      <w:bookmarkStart w:id="8" w:name="_Toc382696685"/>
-      <w:r>
-        <w:t>Items</w:t>
-      </w:r>
-      <w:bookmarkEnd w:id="8"/>
+      <w:bookmarkStart w:id="28" w:name="_Toc384001132"/>
+      <w:r>
+        <w:t>Map System</w:t>
+      </w:r>
+      <w:bookmarkEnd w:id="28"/>
     </w:p>
     <w:p/>
     <w:p>
@@ -2034,510 +3571,16 @@
         <w:t>TODO</w:t>
       </w:r>
     </w:p>
-    <w:p>
-      <w:pPr>
-        <w:rPr>
-          <w:i/>
-        </w:rPr>
-      </w:pPr>
-    </w:p>
-    <w:p>
-      <w:pPr>
-        <w:rPr>
-          <w:i/>
-        </w:rPr>
-      </w:pPr>
-      <w:r>
-        <w:rPr>
-          <w:i/>
-        </w:rPr>
-        <w:t>There will be many items in the server, whether they’re consumable items, equipment or other types.</w:t>
-      </w:r>
-    </w:p>
     <w:p/>
     <w:p>
       <w:pPr>
         <w:pStyle w:val="Heading1"/>
       </w:pPr>
-      <w:bookmarkStart w:id="9" w:name="_Toc382696686"/>
-      <w:r>
-        <w:t>Equipment</w:t>
-      </w:r>
-      <w:bookmarkEnd w:id="9"/>
-    </w:p>
-    <w:p/>
-    <w:p>
-      <w:pPr>
-        <w:rPr>
-          <w:i/>
-        </w:rPr>
-      </w:pPr>
-      <w:r>
-        <w:rPr>
-          <w:i/>
-        </w:rPr>
-        <w:t>TODO</w:t>
-      </w:r>
-    </w:p>
-    <w:p/>
-    <w:p>
-      <w:pPr>
-        <w:pStyle w:val="Heading1"/>
-      </w:pPr>
-      <w:bookmarkStart w:id="10" w:name="_Toc382696687"/>
-      <w:r>
-        <w:t>Server Mechanics</w:t>
-      </w:r>
-      <w:bookmarkEnd w:id="10"/>
-    </w:p>
-    <w:p/>
-    <w:p>
-      <w:pPr>
-        <w:rPr>
-          <w:i/>
-        </w:rPr>
-      </w:pPr>
-      <w:r>
-        <w:rPr>
-          <w:i/>
-        </w:rPr>
-        <w:t>TODO</w:t>
-      </w:r>
-    </w:p>
-    <w:p>
-      <w:pPr>
-        <w:rPr>
-          <w:i/>
-        </w:rPr>
-      </w:pPr>
-    </w:p>
-    <w:p>
-      <w:pPr>
-        <w:rPr>
-          <w:i/>
-        </w:rPr>
-      </w:pPr>
-      <w:r>
-        <w:rPr>
-          <w:i/>
-        </w:rPr>
-        <w:t>What can a server do, and how does it do it?</w:t>
-      </w:r>
-    </w:p>
-    <w:p/>
-    <w:p>
-      <w:pPr>
-        <w:pStyle w:val="Heading1"/>
-      </w:pPr>
-      <w:bookmarkStart w:id="11" w:name="_Toc382696688"/>
-      <w:r>
-        <w:t>Server Structure</w:t>
-      </w:r>
-      <w:bookmarkEnd w:id="11"/>
-    </w:p>
-    <w:p/>
-    <w:p>
-      <w:pPr>
-        <w:rPr>
-          <w:i/>
-        </w:rPr>
-      </w:pPr>
-      <w:r>
-        <w:rPr>
-          <w:i/>
-        </w:rPr>
-        <w:t>TODO</w:t>
-      </w:r>
-    </w:p>
-    <w:p/>
-    <w:p>
-      <w:pPr>
-        <w:pStyle w:val="Heading1"/>
-      </w:pPr>
-      <w:bookmarkStart w:id="12" w:name="_Toc382696689"/>
-      <w:r>
-        <w:t>Data Storage</w:t>
-      </w:r>
-      <w:bookmarkEnd w:id="12"/>
-    </w:p>
-    <w:p/>
-    <w:p>
-      <w:pPr>
-        <w:rPr>
-          <w:i/>
-        </w:rPr>
-      </w:pPr>
-      <w:r>
-        <w:rPr>
-          <w:i/>
-        </w:rPr>
-        <w:t>TODO</w:t>
-      </w:r>
-    </w:p>
-    <w:p/>
-    <w:p>
-      <w:pPr>
-        <w:pStyle w:val="Heading1"/>
-      </w:pPr>
-      <w:bookmarkStart w:id="13" w:name="_Toc382696690"/>
-      <w:r>
-        <w:t>User Accounts</w:t>
-      </w:r>
-      <w:bookmarkEnd w:id="13"/>
-    </w:p>
-    <w:p/>
-    <w:p>
-      <w:pPr>
-        <w:rPr>
-          <w:i/>
-        </w:rPr>
-      </w:pPr>
-      <w:r>
-        <w:rPr>
-          <w:i/>
-        </w:rPr>
-        <w:t>Each person who accesses a server must have their own user account. This allows players to keep track of their PCs, items, and other settings. This will also allow a server owner to whitelist or blacklist certain players, as well as other server specific options.</w:t>
-      </w:r>
-    </w:p>
-    <w:p>
-      <w:pPr>
-        <w:rPr>
-          <w:i/>
-        </w:rPr>
-      </w:pPr>
-    </w:p>
-    <w:p>
-      <w:pPr>
-        <w:rPr>
-          <w:i/>
-        </w:rPr>
-      </w:pPr>
-      <w:r>
-        <w:rPr>
-          <w:i/>
-        </w:rPr>
-        <w:t xml:space="preserve">Each user account will have a certain number of PC slots. </w:t>
-      </w:r>
-      <w:proofErr w:type="gramStart"/>
-      <w:r>
-        <w:rPr>
-          <w:i/>
-        </w:rPr>
-        <w:t>The items, etc. that a character collects stays with that character when a user logs out.</w:t>
-      </w:r>
-      <w:proofErr w:type="gramEnd"/>
-    </w:p>
-    <w:p>
-      <w:pPr>
-        <w:rPr>
-          <w:i/>
-        </w:rPr>
-      </w:pPr>
-    </w:p>
-    <w:p>
-      <w:pPr>
-        <w:rPr>
-          <w:i/>
-        </w:rPr>
-      </w:pPr>
-      <w:r>
-        <w:rPr>
-          <w:i/>
-        </w:rPr>
-        <w:lastRenderedPageBreak/>
-        <w:t>The accounts will be stored in a database.</w:t>
-      </w:r>
-    </w:p>
-    <w:p/>
-    <w:p>
-      <w:pPr>
-        <w:pStyle w:val="Heading1"/>
-      </w:pPr>
-      <w:bookmarkStart w:id="14" w:name="_Toc382696691"/>
-      <w:r>
-        <w:t>Scripting</w:t>
-      </w:r>
-      <w:bookmarkEnd w:id="14"/>
-    </w:p>
-    <w:p/>
-    <w:p>
-      <w:pPr>
-        <w:rPr>
-          <w:i/>
-        </w:rPr>
-      </w:pPr>
-      <w:r>
-        <w:rPr>
-          <w:i/>
-        </w:rPr>
-        <w:t>Servers can run custom scripts on the clients, but there needs to be a limit to this.</w:t>
-      </w:r>
-    </w:p>
-    <w:p/>
-    <w:p>
-      <w:pPr>
-        <w:pStyle w:val="Heading1"/>
-      </w:pPr>
-      <w:bookmarkStart w:id="15" w:name="_Toc382696692"/>
-      <w:r>
-        <w:t>Modding Support</w:t>
-      </w:r>
-      <w:bookmarkEnd w:id="15"/>
-    </w:p>
-    <w:p/>
-    <w:p>
-      <w:pPr>
-        <w:rPr>
-          <w:i/>
-        </w:rPr>
-      </w:pPr>
-      <w:r>
-        <w:rPr>
-          <w:i/>
-        </w:rPr>
-        <w:t>TODO</w:t>
-      </w:r>
-    </w:p>
-    <w:p/>
-    <w:p>
-      <w:pPr>
-        <w:pStyle w:val="Heading1"/>
-      </w:pPr>
-      <w:bookmarkStart w:id="16" w:name="_Toc382696693"/>
-      <w:r>
-        <w:t>Communication Protocols</w:t>
-      </w:r>
-      <w:bookmarkEnd w:id="16"/>
-    </w:p>
-    <w:p/>
-    <w:p>
-      <w:r>
-        <w:t xml:space="preserve">The primary method of communication is a custom UDP protocol. </w:t>
-      </w:r>
-    </w:p>
-    <w:p/>
-    <w:p>
-      <w:pPr>
-        <w:rPr>
-          <w:i/>
-        </w:rPr>
-      </w:pPr>
-      <w:r>
-        <w:rPr>
-          <w:i/>
-        </w:rPr>
-        <w:t>TODO</w:t>
-      </w:r>
-    </w:p>
-    <w:p/>
-    <w:p>
-      <w:pPr>
-        <w:pStyle w:val="Heading1"/>
-      </w:pPr>
-      <w:bookmarkStart w:id="17" w:name="_Toc382696694"/>
-      <w:r>
-        <w:t>Client Mechanics</w:t>
-      </w:r>
-      <w:bookmarkEnd w:id="17"/>
-    </w:p>
-    <w:p/>
-    <w:p>
-      <w:pPr>
-        <w:rPr>
-          <w:i/>
-        </w:rPr>
-      </w:pPr>
-      <w:r>
-        <w:rPr>
-          <w:i/>
-        </w:rPr>
-        <w:t>TODO</w:t>
-      </w:r>
-    </w:p>
-    <w:p>
-      <w:pPr>
-        <w:rPr>
-          <w:i/>
-        </w:rPr>
-      </w:pPr>
-    </w:p>
-    <w:p>
-      <w:pPr>
-        <w:rPr>
-          <w:i/>
-        </w:rPr>
-      </w:pPr>
-      <w:r>
-        <w:rPr>
-          <w:i/>
-        </w:rPr>
-        <w:t>Available options, how to connect to a server.</w:t>
-      </w:r>
-    </w:p>
-    <w:p/>
-    <w:p>
-      <w:pPr>
-        <w:pStyle w:val="Heading1"/>
-      </w:pPr>
-      <w:bookmarkStart w:id="18" w:name="_Toc382696695"/>
-      <w:r>
-        <w:t>Client Structure</w:t>
-      </w:r>
-      <w:bookmarkEnd w:id="18"/>
-    </w:p>
-    <w:p/>
-    <w:p>
-      <w:pPr>
-        <w:rPr>
-          <w:i/>
-        </w:rPr>
-      </w:pPr>
-      <w:r>
-        <w:rPr>
-          <w:i/>
-        </w:rPr>
-        <w:t>TODO</w:t>
-      </w:r>
-    </w:p>
-    <w:p/>
-    <w:p>
-      <w:pPr>
-        <w:pStyle w:val="Heading1"/>
-      </w:pPr>
-      <w:bookmarkStart w:id="19" w:name="_Toc382696696"/>
-      <w:r>
-        <w:t>Platforms</w:t>
-      </w:r>
-      <w:bookmarkEnd w:id="19"/>
-    </w:p>
-    <w:p/>
-    <w:p>
-      <w:r>
-        <w:t>At this stage, due to a limited scope and budget, this game will only be available on PC.</w:t>
-      </w:r>
-    </w:p>
-    <w:p/>
-    <w:p>
-      <w:pPr>
-        <w:pStyle w:val="Heading1"/>
-      </w:pPr>
-      <w:bookmarkStart w:id="20" w:name="_Toc382696697"/>
-      <w:r>
-        <w:t>Game Controls</w:t>
-      </w:r>
-      <w:bookmarkEnd w:id="20"/>
-    </w:p>
-    <w:p/>
-    <w:p>
-      <w:pPr>
-        <w:rPr>
-          <w:i/>
-        </w:rPr>
-      </w:pPr>
-      <w:r>
-        <w:rPr>
-          <w:i/>
-        </w:rPr>
-        <w:t xml:space="preserve">This game will have </w:t>
-      </w:r>
-      <w:proofErr w:type="gramStart"/>
-      <w:r>
-        <w:rPr>
-          <w:i/>
-        </w:rPr>
-        <w:t>both keyboard</w:t>
-      </w:r>
-      <w:proofErr w:type="gramEnd"/>
-      <w:r>
-        <w:rPr>
-          <w:i/>
-        </w:rPr>
-        <w:t xml:space="preserve"> &amp; mouse support, as well as generic controller support.</w:t>
-      </w:r>
-    </w:p>
-    <w:p>
-      <w:pPr>
-        <w:rPr>
-          <w:i/>
-        </w:rPr>
-      </w:pPr>
-    </w:p>
-    <w:p>
-      <w:pPr>
-        <w:rPr>
-          <w:i/>
-        </w:rPr>
-      </w:pPr>
-      <w:r>
-        <w:rPr>
-          <w:i/>
-        </w:rPr>
-        <w:t>TODO</w:t>
-      </w:r>
-    </w:p>
-    <w:p>
-      <w:pPr>
-        <w:rPr>
-          <w:i/>
-        </w:rPr>
-      </w:pPr>
-    </w:p>
-    <w:p>
-      <w:pPr>
-        <w:rPr>
-          <w:i/>
-        </w:rPr>
-      </w:pPr>
-      <w:proofErr w:type="gramStart"/>
-      <w:r>
-        <w:rPr>
-          <w:i/>
-        </w:rPr>
-        <w:t>navigate</w:t>
-      </w:r>
-      <w:proofErr w:type="gramEnd"/>
-      <w:r>
-        <w:rPr>
-          <w:i/>
-        </w:rPr>
-        <w:t xml:space="preserve"> through menus, move, select, etc.</w:t>
-      </w:r>
-    </w:p>
-    <w:p/>
-    <w:p>
-      <w:pPr>
-        <w:pStyle w:val="Heading1"/>
-      </w:pPr>
-      <w:bookmarkStart w:id="21" w:name="_Toc382696698"/>
-      <w:r>
-        <w:t>Map System</w:t>
-      </w:r>
-      <w:bookmarkEnd w:id="21"/>
-    </w:p>
-    <w:p/>
-    <w:p>
-      <w:pPr>
-        <w:rPr>
-          <w:i/>
-        </w:rPr>
-      </w:pPr>
-      <w:r>
-        <w:rPr>
-          <w:i/>
-        </w:rPr>
-        <w:t>TODO</w:t>
-      </w:r>
-    </w:p>
-    <w:p/>
-    <w:p>
-      <w:pPr>
-        <w:pStyle w:val="Heading1"/>
-      </w:pPr>
-      <w:bookmarkStart w:id="22" w:name="_Toc382696699"/>
+      <w:bookmarkStart w:id="29" w:name="_Toc384001133"/>
       <w:r>
         <w:t>TODO List</w:t>
       </w:r>
-      <w:bookmarkEnd w:id="22"/>
+      <w:bookmarkEnd w:id="29"/>
     </w:p>
     <w:p/>
     <w:p>
@@ -2587,6 +3630,127 @@
     </w:sectPr>
   </w:body>
 </w:document>
+</file>
+
+<file path=word/numbering.xml><?xml version="1.0" encoding="utf-8"?>
+<w:numbering xmlns:wpc="http://schemas.microsoft.com/office/word/2010/wordprocessingCanvas" xmlns:mc="http://schemas.openxmlformats.org/markup-compatibility/2006" xmlns:o="urn:schemas-microsoft-com:office:office" xmlns:r="http://schemas.openxmlformats.org/officeDocument/2006/relationships" xmlns:m="http://schemas.openxmlformats.org/officeDocument/2006/math" xmlns:v="urn:schemas-microsoft-com:vml" xmlns:wp14="http://schemas.microsoft.com/office/word/2010/wordprocessingDrawing" xmlns:wp="http://schemas.openxmlformats.org/drawingml/2006/wordprocessingDrawing" xmlns:w10="urn:schemas-microsoft-com:office:word" xmlns:w="http://schemas.openxmlformats.org/wordprocessingml/2006/main" xmlns:w14="http://schemas.microsoft.com/office/word/2010/wordml" xmlns:wpg="http://schemas.microsoft.com/office/word/2010/wordprocessingGroup" xmlns:wpi="http://schemas.microsoft.com/office/word/2010/wordprocessingInk" xmlns:wne="http://schemas.microsoft.com/office/word/2006/wordml" xmlns:wps="http://schemas.microsoft.com/office/word/2010/wordprocessingShape" mc:Ignorable="w14 wp14">
+  <w:abstractNum w:abstractNumId="0">
+    <w:nsid w:val="09C7388F"/>
+    <w:multiLevelType w:val="hybridMultilevel"/>
+    <w:tmpl w:val="EC726572"/>
+    <w:lvl w:ilvl="0" w:tplc="0C090001">
+      <w:start w:val="1"/>
+      <w:numFmt w:val="bullet"/>
+      <w:lvlText w:val=""/>
+      <w:lvlJc w:val="left"/>
+      <w:pPr>
+        <w:ind w:left="720" w:hanging="360"/>
+      </w:pPr>
+      <w:rPr>
+        <w:rFonts w:ascii="Symbol" w:hAnsi="Symbol" w:hint="default"/>
+      </w:rPr>
+    </w:lvl>
+    <w:lvl w:ilvl="1" w:tplc="0C090003" w:tentative="1">
+      <w:start w:val="1"/>
+      <w:numFmt w:val="bullet"/>
+      <w:lvlText w:val="o"/>
+      <w:lvlJc w:val="left"/>
+      <w:pPr>
+        <w:ind w:left="1440" w:hanging="360"/>
+      </w:pPr>
+      <w:rPr>
+        <w:rFonts w:ascii="Courier New" w:hAnsi="Courier New" w:cs="Courier New" w:hint="default"/>
+      </w:rPr>
+    </w:lvl>
+    <w:lvl w:ilvl="2" w:tplc="0C090005" w:tentative="1">
+      <w:start w:val="1"/>
+      <w:numFmt w:val="bullet"/>
+      <w:lvlText w:val=""/>
+      <w:lvlJc w:val="left"/>
+      <w:pPr>
+        <w:ind w:left="2160" w:hanging="360"/>
+      </w:pPr>
+      <w:rPr>
+        <w:rFonts w:ascii="Wingdings" w:hAnsi="Wingdings" w:hint="default"/>
+      </w:rPr>
+    </w:lvl>
+    <w:lvl w:ilvl="3" w:tplc="0C090001" w:tentative="1">
+      <w:start w:val="1"/>
+      <w:numFmt w:val="bullet"/>
+      <w:lvlText w:val=""/>
+      <w:lvlJc w:val="left"/>
+      <w:pPr>
+        <w:ind w:left="2880" w:hanging="360"/>
+      </w:pPr>
+      <w:rPr>
+        <w:rFonts w:ascii="Symbol" w:hAnsi="Symbol" w:hint="default"/>
+      </w:rPr>
+    </w:lvl>
+    <w:lvl w:ilvl="4" w:tplc="0C090003" w:tentative="1">
+      <w:start w:val="1"/>
+      <w:numFmt w:val="bullet"/>
+      <w:lvlText w:val="o"/>
+      <w:lvlJc w:val="left"/>
+      <w:pPr>
+        <w:ind w:left="3600" w:hanging="360"/>
+      </w:pPr>
+      <w:rPr>
+        <w:rFonts w:ascii="Courier New" w:hAnsi="Courier New" w:cs="Courier New" w:hint="default"/>
+      </w:rPr>
+    </w:lvl>
+    <w:lvl w:ilvl="5" w:tplc="0C090005" w:tentative="1">
+      <w:start w:val="1"/>
+      <w:numFmt w:val="bullet"/>
+      <w:lvlText w:val=""/>
+      <w:lvlJc w:val="left"/>
+      <w:pPr>
+        <w:ind w:left="4320" w:hanging="360"/>
+      </w:pPr>
+      <w:rPr>
+        <w:rFonts w:ascii="Wingdings" w:hAnsi="Wingdings" w:hint="default"/>
+      </w:rPr>
+    </w:lvl>
+    <w:lvl w:ilvl="6" w:tplc="0C090001" w:tentative="1">
+      <w:start w:val="1"/>
+      <w:numFmt w:val="bullet"/>
+      <w:lvlText w:val=""/>
+      <w:lvlJc w:val="left"/>
+      <w:pPr>
+        <w:ind w:left="5040" w:hanging="360"/>
+      </w:pPr>
+      <w:rPr>
+        <w:rFonts w:ascii="Symbol" w:hAnsi="Symbol" w:hint="default"/>
+      </w:rPr>
+    </w:lvl>
+    <w:lvl w:ilvl="7" w:tplc="0C090003" w:tentative="1">
+      <w:start w:val="1"/>
+      <w:numFmt w:val="bullet"/>
+      <w:lvlText w:val="o"/>
+      <w:lvlJc w:val="left"/>
+      <w:pPr>
+        <w:ind w:left="5760" w:hanging="360"/>
+      </w:pPr>
+      <w:rPr>
+        <w:rFonts w:ascii="Courier New" w:hAnsi="Courier New" w:cs="Courier New" w:hint="default"/>
+      </w:rPr>
+    </w:lvl>
+    <w:lvl w:ilvl="8" w:tplc="0C090005" w:tentative="1">
+      <w:start w:val="1"/>
+      <w:numFmt w:val="bullet"/>
+      <w:lvlText w:val=""/>
+      <w:lvlJc w:val="left"/>
+      <w:pPr>
+        <w:ind w:left="6480" w:hanging="360"/>
+      </w:pPr>
+      <w:rPr>
+        <w:rFonts w:ascii="Wingdings" w:hAnsi="Wingdings" w:hint="default"/>
+      </w:rPr>
+    </w:lvl>
+  </w:abstractNum>
+  <w:num w:numId="1">
+    <w:abstractNumId w:val="0"/>
+  </w:num>
+</w:numbering>
 </file>
 
 <file path=word/styles.xml><?xml version="1.0" encoding="utf-8"?>
@@ -3002,6 +4166,17 @@
       <w:ind w:left="440"/>
     </w:pPr>
   </w:style>
+  <w:style w:type="paragraph" w:styleId="ListParagraph">
+    <w:name w:val="List Paragraph"/>
+    <w:basedOn w:val="Normal"/>
+    <w:uiPriority w:val="34"/>
+    <w:qFormat/>
+    <w:rsid w:val="00361373"/>
+    <w:pPr>
+      <w:ind w:left="720"/>
+      <w:contextualSpacing/>
+    </w:pPr>
+  </w:style>
 </w:styles>
 </file>
 
@@ -3418,6 +4593,17 @@
       <w:ind w:left="440"/>
     </w:pPr>
   </w:style>
+  <w:style w:type="paragraph" w:styleId="ListParagraph">
+    <w:name w:val="List Paragraph"/>
+    <w:basedOn w:val="Normal"/>
+    <w:uiPriority w:val="34"/>
+    <w:qFormat/>
+    <w:rsid w:val="00361373"/>
+    <w:pPr>
+      <w:ind w:left="720"/>
+      <w:contextualSpacing/>
+    </w:pPr>
+  </w:style>
 </w:styles>
 </file>
 
@@ -3711,7 +4897,7 @@
 </file>
 
 <file path=customXml/itemProps1.xml><?xml version="1.0" encoding="utf-8"?>
-<ds:datastoreItem xmlns:ds="http://schemas.openxmlformats.org/officeDocument/2006/customXml" ds:itemID="{C782E7EF-50A4-4744-B2BB-4303527144E9}">
+<ds:datastoreItem xmlns:ds="http://schemas.openxmlformats.org/officeDocument/2006/customXml" ds:itemID="{69D7F1C9-D161-403B-AA94-81886FCE6893}">
   <ds:schemaRefs>
     <ds:schemaRef ds:uri="http://schemas.openxmlformats.org/officeDocument/2006/bibliography"/>
   </ds:schemaRefs>

</xml_diff>